<commit_message>
update - fixed font size
</commit_message>
<xml_diff>
--- a/Documents/Literature Review - Due 31-10-2019/PathFinder - Kate Kevin Christopher - Literature Review.docx
+++ b/Documents/Literature Review - Due 31-10-2019/PathFinder - Kate Kevin Christopher - Literature Review.docx
@@ -616,7 +616,7 @@
             </w:rPr>
             <w:fldChar w:fldCharType="separate"/>
           </w:r>
-          <w:hyperlink w:anchor="_Toc23416671" w:history="1">
+          <w:hyperlink w:anchor="_Toc23421791" w:history="1">
             <w:r>
               <w:rPr>
                 <w:rStyle w:val="Hyperlink"/>
@@ -660,7 +660,7 @@
                 <w:noProof/>
                 <w:webHidden/>
               </w:rPr>
-              <w:instrText xml:space="preserve"> PAGEREF _Toc23416671 \h </w:instrText>
+              <w:instrText xml:space="preserve"> PAGEREF _Toc23421791 \h </w:instrText>
             </w:r>
             <w:r>
               <w:rPr>
@@ -704,7 +704,7 @@
               <w:lang w:val="en-IE" w:eastAsia="en-IE"/>
             </w:rPr>
           </w:pPr>
-          <w:hyperlink w:anchor="_Toc23416672" w:history="1">
+          <w:hyperlink w:anchor="_Toc23421792" w:history="1">
             <w:r>
               <w:rPr>
                 <w:rStyle w:val="Hyperlink"/>
@@ -748,7 +748,7 @@
                 <w:noProof/>
                 <w:webHidden/>
               </w:rPr>
-              <w:instrText xml:space="preserve"> PAGEREF _Toc23416672 \h </w:instrText>
+              <w:instrText xml:space="preserve"> PAGEREF _Toc23421792 \h </w:instrText>
             </w:r>
             <w:r>
               <w:rPr>
@@ -792,7 +792,7 @@
               <w:lang w:val="en-IE" w:eastAsia="en-IE"/>
             </w:rPr>
           </w:pPr>
-          <w:hyperlink w:anchor="_Toc23416673" w:history="1">
+          <w:hyperlink w:anchor="_Toc23421793" w:history="1">
             <w:r>
               <w:rPr>
                 <w:rStyle w:val="Hyperlink"/>
@@ -836,7 +836,7 @@
                 <w:noProof/>
                 <w:webHidden/>
               </w:rPr>
-              <w:instrText xml:space="preserve"> PAGEREF _Toc23416673 \h </w:instrText>
+              <w:instrText xml:space="preserve"> PAGEREF _Toc23421793 \h </w:instrText>
             </w:r>
             <w:r>
               <w:rPr>
@@ -880,7 +880,7 @@
               <w:lang w:val="en-IE" w:eastAsia="en-IE"/>
             </w:rPr>
           </w:pPr>
-          <w:hyperlink w:anchor="_Toc23416674" w:history="1">
+          <w:hyperlink w:anchor="_Toc23421794" w:history="1">
             <w:r>
               <w:rPr>
                 <w:rStyle w:val="Hyperlink"/>
@@ -924,7 +924,7 @@
                 <w:noProof/>
                 <w:webHidden/>
               </w:rPr>
-              <w:instrText xml:space="preserve"> PAGEREF _Toc23416674 \h </w:instrText>
+              <w:instrText xml:space="preserve"> PAGEREF _Toc23421794 \h </w:instrText>
             </w:r>
             <w:r>
               <w:rPr>
@@ -968,7 +968,7 @@
               <w:lang w:val="en-IE" w:eastAsia="en-IE"/>
             </w:rPr>
           </w:pPr>
-          <w:hyperlink w:anchor="_Toc23416675" w:history="1">
+          <w:hyperlink w:anchor="_Toc23421795" w:history="1">
             <w:r>
               <w:rPr>
                 <w:rStyle w:val="Hyperlink"/>
@@ -1012,7 +1012,7 @@
                 <w:noProof/>
                 <w:webHidden/>
               </w:rPr>
-              <w:instrText xml:space="preserve"> PAGEREF _Toc23416675 \h </w:instrText>
+              <w:instrText xml:space="preserve"> PAGEREF _Toc23421795 \h </w:instrText>
             </w:r>
             <w:r>
               <w:rPr>
@@ -1032,7 +1032,7 @@
                 <w:noProof/>
                 <w:webHidden/>
               </w:rPr>
-              <w:t>6</w:t>
+              <w:t>5</w:t>
             </w:r>
             <w:r>
               <w:rPr>
@@ -1056,7 +1056,7 @@
               <w:lang w:val="en-IE" w:eastAsia="en-IE"/>
             </w:rPr>
           </w:pPr>
-          <w:hyperlink w:anchor="_Toc23416676" w:history="1">
+          <w:hyperlink w:anchor="_Toc23421796" w:history="1">
             <w:r>
               <w:rPr>
                 <w:rStyle w:val="Hyperlink"/>
@@ -1100,7 +1100,7 @@
                 <w:noProof/>
                 <w:webHidden/>
               </w:rPr>
-              <w:instrText xml:space="preserve"> PAGEREF _Toc23416676 \h </w:instrText>
+              <w:instrText xml:space="preserve"> PAGEREF _Toc23421796 \h </w:instrText>
             </w:r>
             <w:r>
               <w:rPr>
@@ -1120,7 +1120,7 @@
                 <w:noProof/>
                 <w:webHidden/>
               </w:rPr>
-              <w:t>7</w:t>
+              <w:t>6</w:t>
             </w:r>
             <w:r>
               <w:rPr>
@@ -1144,7 +1144,7 @@
               <w:lang w:val="en-IE" w:eastAsia="en-IE"/>
             </w:rPr>
           </w:pPr>
-          <w:hyperlink w:anchor="_Toc23416677" w:history="1">
+          <w:hyperlink w:anchor="_Toc23421797" w:history="1">
             <w:r>
               <w:rPr>
                 <w:rStyle w:val="Hyperlink"/>
@@ -1188,7 +1188,7 @@
                 <w:noProof/>
                 <w:webHidden/>
               </w:rPr>
-              <w:instrText xml:space="preserve"> PAGEREF _Toc23416677 \h </w:instrText>
+              <w:instrText xml:space="preserve"> PAGEREF _Toc23421797 \h </w:instrText>
             </w:r>
             <w:r>
               <w:rPr>
@@ -1228,15 +1228,17 @@
             <w:rPr>
               <w:rFonts w:cstheme="minorBidi"/>
               <w:noProof/>
+              <w:color w:val="000000" w:themeColor="text1"/>
               <w:lang w:val="en-IE" w:eastAsia="en-IE"/>
             </w:rPr>
           </w:pPr>
-          <w:hyperlink w:anchor="_Toc23416678" w:history="1">
+          <w:hyperlink w:anchor="_Toc23421798" w:history="1">
             <w:r>
               <w:rPr>
                 <w:rStyle w:val="Hyperlink"/>
                 <w:rFonts w:ascii="Times New Roman" w:hAnsi="Times New Roman"/>
                 <w:noProof/>
+                <w:color w:val="000000" w:themeColor="text1"/>
               </w:rPr>
               <w:t>7.1 Barcodes</w:t>
             </w:r>
@@ -1244,6 +1246,7 @@
               <w:rPr>
                 <w:noProof/>
                 <w:webHidden/>
+                <w:color w:val="000000" w:themeColor="text1"/>
               </w:rPr>
               <w:tab/>
             </w:r>
@@ -1251,6 +1254,7 @@
               <w:rPr>
                 <w:noProof/>
                 <w:webHidden/>
+                <w:color w:val="000000" w:themeColor="text1"/>
               </w:rPr>
               <w:fldChar w:fldCharType="begin"/>
             </w:r>
@@ -1258,19 +1262,22 @@
               <w:rPr>
                 <w:noProof/>
                 <w:webHidden/>
-              </w:rPr>
-              <w:instrText xml:space="preserve"> PAGEREF _Toc23416678 \h </w:instrText>
+                <w:color w:val="000000" w:themeColor="text1"/>
+              </w:rPr>
+              <w:instrText xml:space="preserve"> PAGEREF _Toc23421798 \h </w:instrText>
             </w:r>
             <w:r>
               <w:rPr>
                 <w:noProof/>
                 <w:webHidden/>
+                <w:color w:val="000000" w:themeColor="text1"/>
               </w:rPr>
             </w:r>
             <w:r>
               <w:rPr>
                 <w:noProof/>
                 <w:webHidden/>
+                <w:color w:val="000000" w:themeColor="text1"/>
               </w:rPr>
               <w:fldChar w:fldCharType="separate"/>
             </w:r>
@@ -1278,6 +1285,7 @@
               <w:rPr>
                 <w:noProof/>
                 <w:webHidden/>
+                <w:color w:val="000000" w:themeColor="text1"/>
               </w:rPr>
               <w:t>8</w:t>
             </w:r>
@@ -1285,6 +1293,7 @@
               <w:rPr>
                 <w:noProof/>
                 <w:webHidden/>
+                <w:color w:val="000000" w:themeColor="text1"/>
               </w:rPr>
               <w:fldChar w:fldCharType="end"/>
             </w:r>
@@ -1299,15 +1308,17 @@
             <w:rPr>
               <w:rFonts w:cstheme="minorBidi"/>
               <w:noProof/>
+              <w:color w:val="000000" w:themeColor="text1"/>
               <w:lang w:val="en-IE" w:eastAsia="en-IE"/>
             </w:rPr>
           </w:pPr>
-          <w:hyperlink w:anchor="_Toc23416679" w:history="1">
+          <w:hyperlink w:anchor="_Toc23421799" w:history="1">
             <w:r>
               <w:rPr>
                 <w:rStyle w:val="Hyperlink"/>
                 <w:rFonts w:ascii="Times New Roman" w:hAnsi="Times New Roman"/>
                 <w:noProof/>
+                <w:color w:val="000000" w:themeColor="text1"/>
               </w:rPr>
               <w:t>7.2 QR Codes</w:t>
             </w:r>
@@ -1315,6 +1326,7 @@
               <w:rPr>
                 <w:noProof/>
                 <w:webHidden/>
+                <w:color w:val="000000" w:themeColor="text1"/>
               </w:rPr>
               <w:tab/>
             </w:r>
@@ -1322,6 +1334,7 @@
               <w:rPr>
                 <w:noProof/>
                 <w:webHidden/>
+                <w:color w:val="000000" w:themeColor="text1"/>
               </w:rPr>
               <w:fldChar w:fldCharType="begin"/>
             </w:r>
@@ -1329,19 +1342,22 @@
               <w:rPr>
                 <w:noProof/>
                 <w:webHidden/>
-              </w:rPr>
-              <w:instrText xml:space="preserve"> PAGEREF _Toc23416679 \h </w:instrText>
+                <w:color w:val="000000" w:themeColor="text1"/>
+              </w:rPr>
+              <w:instrText xml:space="preserve"> PAGEREF _Toc23421799 \h </w:instrText>
             </w:r>
             <w:r>
               <w:rPr>
                 <w:noProof/>
                 <w:webHidden/>
+                <w:color w:val="000000" w:themeColor="text1"/>
               </w:rPr>
             </w:r>
             <w:r>
               <w:rPr>
                 <w:noProof/>
                 <w:webHidden/>
+                <w:color w:val="000000" w:themeColor="text1"/>
               </w:rPr>
               <w:fldChar w:fldCharType="separate"/>
             </w:r>
@@ -1349,6 +1365,7 @@
               <w:rPr>
                 <w:noProof/>
                 <w:webHidden/>
+                <w:color w:val="000000" w:themeColor="text1"/>
               </w:rPr>
               <w:t>9</w:t>
             </w:r>
@@ -1356,6 +1373,7 @@
               <w:rPr>
                 <w:noProof/>
                 <w:webHidden/>
+                <w:color w:val="000000" w:themeColor="text1"/>
               </w:rPr>
               <w:fldChar w:fldCharType="end"/>
             </w:r>
@@ -1374,7 +1392,7 @@
               <w:lang w:val="en-IE" w:eastAsia="en-IE"/>
             </w:rPr>
           </w:pPr>
-          <w:hyperlink w:anchor="_Toc23416680" w:history="1">
+          <w:hyperlink w:anchor="_Toc23421800" w:history="1">
             <w:r>
               <w:rPr>
                 <w:rStyle w:val="Hyperlink"/>
@@ -1418,7 +1436,7 @@
                 <w:noProof/>
                 <w:webHidden/>
               </w:rPr>
-              <w:instrText xml:space="preserve"> PAGEREF _Toc23416680 \h </w:instrText>
+              <w:instrText xml:space="preserve"> PAGEREF _Toc23421800 \h </w:instrText>
             </w:r>
             <w:r>
               <w:rPr>
@@ -1438,7 +1456,7 @@
                 <w:noProof/>
                 <w:webHidden/>
               </w:rPr>
-              <w:t>10</w:t>
+              <w:t>9</w:t>
             </w:r>
             <w:r>
               <w:rPr>
@@ -1462,7 +1480,7 @@
               <w:lang w:val="en-IE" w:eastAsia="en-IE"/>
             </w:rPr>
           </w:pPr>
-          <w:hyperlink w:anchor="_Toc23416681" w:history="1">
+          <w:hyperlink w:anchor="_Toc23421801" w:history="1">
             <w:r>
               <w:rPr>
                 <w:rStyle w:val="Hyperlink"/>
@@ -1506,7 +1524,7 @@
                 <w:noProof/>
                 <w:webHidden/>
               </w:rPr>
-              <w:instrText xml:space="preserve"> PAGEREF _Toc23416681 \h </w:instrText>
+              <w:instrText xml:space="preserve"> PAGEREF _Toc23421801 \h </w:instrText>
             </w:r>
             <w:r>
               <w:rPr>
@@ -1526,7 +1544,7 @@
                 <w:noProof/>
                 <w:webHidden/>
               </w:rPr>
-              <w:t>11</w:t>
+              <w:t>10</w:t>
             </w:r>
             <w:r>
               <w:rPr>
@@ -1577,8 +1595,6 @@
         </w:rPr>
         <w:br w:type="page"/>
       </w:r>
-      <w:bookmarkStart w:id="0" w:name="_GoBack"/>
-      <w:bookmarkEnd w:id="0"/>
     </w:p>
     <w:p>
       <w:pPr>
@@ -1595,7 +1611,7 @@
           <w:lang w:val="en-US"/>
         </w:rPr>
       </w:pPr>
-      <w:bookmarkStart w:id="1" w:name="_Toc23416671"/>
+      <w:bookmarkStart w:id="0" w:name="_Toc23421791"/>
       <w:r>
         <w:rPr>
           <w:rFonts w:ascii="Times New Roman" w:hAnsi="Times New Roman" w:cs="Times New Roman"/>
@@ -1605,7 +1621,7 @@
         <w:lastRenderedPageBreak/>
         <w:t>Introduction</w:t>
       </w:r>
-      <w:bookmarkEnd w:id="1"/>
+      <w:bookmarkEnd w:id="0"/>
     </w:p>
     <w:p>
       <w:pPr>
@@ -1613,13 +1629,15 @@
         <w:jc w:val="both"/>
         <w:rPr>
           <w:rFonts w:ascii="Times New Roman" w:hAnsi="Times New Roman" w:cs="Times New Roman"/>
-          <w:sz w:val="24"/>
-          <w:szCs w:val="24"/>
-        </w:rPr>
-      </w:pPr>
-      <w:r>
-        <w:rPr>
-          <w:rFonts w:ascii="Times New Roman" w:hAnsi="Times New Roman" w:cs="Times New Roman"/>
+          <w:spacing w:val="-4"/>
+          <w:sz w:val="24"/>
+          <w:szCs w:val="24"/>
+        </w:rPr>
+      </w:pPr>
+      <w:r>
+        <w:rPr>
+          <w:rFonts w:ascii="Times New Roman" w:hAnsi="Times New Roman" w:cs="Times New Roman"/>
+          <w:spacing w:val="-4"/>
           <w:sz w:val="24"/>
           <w:szCs w:val="24"/>
         </w:rPr>
@@ -1628,6 +1646,7 @@
       <w:r>
         <w:rPr>
           <w:rFonts w:ascii="Times New Roman" w:hAnsi="Times New Roman" w:cs="Times New Roman"/>
+          <w:spacing w:val="-4"/>
           <w:sz w:val="24"/>
           <w:szCs w:val="24"/>
         </w:rPr>
@@ -1636,6 +1655,7 @@
       <w:r>
         <w:rPr>
           <w:rFonts w:ascii="Times New Roman" w:hAnsi="Times New Roman" w:cs="Times New Roman"/>
+          <w:spacing w:val="-4"/>
           <w:sz w:val="24"/>
           <w:szCs w:val="24"/>
         </w:rPr>
@@ -1644,6 +1664,7 @@
       <w:r>
         <w:rPr>
           <w:rFonts w:ascii="Times New Roman" w:hAnsi="Times New Roman" w:cs="Times New Roman"/>
+          <w:spacing w:val="-4"/>
           <w:sz w:val="24"/>
           <w:szCs w:val="24"/>
         </w:rPr>
@@ -1652,6 +1673,7 @@
       <w:r>
         <w:rPr>
           <w:rFonts w:ascii="Times New Roman" w:hAnsi="Times New Roman" w:cs="Times New Roman"/>
+          <w:spacing w:val="-4"/>
           <w:sz w:val="24"/>
           <w:szCs w:val="24"/>
         </w:rPr>
@@ -1660,6 +1682,7 @@
       <w:r>
         <w:rPr>
           <w:rFonts w:ascii="Times New Roman" w:hAnsi="Times New Roman" w:cs="Times New Roman"/>
+          <w:spacing w:val="-4"/>
           <w:sz w:val="24"/>
           <w:szCs w:val="24"/>
         </w:rPr>
@@ -1668,6 +1691,7 @@
       <w:r>
         <w:rPr>
           <w:rFonts w:ascii="Times New Roman" w:hAnsi="Times New Roman" w:cs="Times New Roman"/>
+          <w:spacing w:val="-4"/>
           <w:sz w:val="24"/>
           <w:szCs w:val="24"/>
         </w:rPr>
@@ -1676,6 +1700,7 @@
       <w:r>
         <w:rPr>
           <w:rFonts w:ascii="Times New Roman" w:hAnsi="Times New Roman" w:cs="Times New Roman"/>
+          <w:spacing w:val="-4"/>
           <w:sz w:val="24"/>
           <w:szCs w:val="24"/>
         </w:rPr>
@@ -1684,6 +1709,7 @@
       <w:r>
         <w:rPr>
           <w:rFonts w:ascii="Times New Roman" w:hAnsi="Times New Roman" w:cs="Times New Roman"/>
+          <w:spacing w:val="-4"/>
           <w:sz w:val="24"/>
           <w:szCs w:val="24"/>
         </w:rPr>
@@ -1692,6 +1718,7 @@
       <w:r>
         <w:rPr>
           <w:rFonts w:ascii="Times New Roman" w:hAnsi="Times New Roman" w:cs="Times New Roman"/>
+          <w:spacing w:val="-4"/>
           <w:sz w:val="24"/>
           <w:szCs w:val="24"/>
         </w:rPr>
@@ -1700,6 +1727,7 @@
       <w:r>
         <w:rPr>
           <w:rFonts w:ascii="Times New Roman" w:hAnsi="Times New Roman" w:cs="Times New Roman"/>
+          <w:spacing w:val="-4"/>
           <w:sz w:val="24"/>
           <w:szCs w:val="24"/>
         </w:rPr>
@@ -1708,6 +1736,7 @@
       <w:r>
         <w:rPr>
           <w:rFonts w:ascii="Times New Roman" w:hAnsi="Times New Roman" w:cs="Times New Roman"/>
+          <w:spacing w:val="-4"/>
           <w:sz w:val="24"/>
           <w:szCs w:val="24"/>
         </w:rPr>
@@ -1716,6 +1745,7 @@
       <w:r>
         <w:rPr>
           <w:rFonts w:ascii="Times New Roman" w:hAnsi="Times New Roman" w:cs="Times New Roman"/>
+          <w:spacing w:val="-4"/>
           <w:sz w:val="24"/>
           <w:szCs w:val="24"/>
         </w:rPr>
@@ -1724,6 +1754,7 @@
       <w:r>
         <w:rPr>
           <w:rFonts w:ascii="Times New Roman" w:hAnsi="Times New Roman" w:cs="Times New Roman"/>
+          <w:spacing w:val="-4"/>
           <w:sz w:val="24"/>
           <w:szCs w:val="24"/>
         </w:rPr>
@@ -1732,6 +1763,7 @@
       <w:r>
         <w:rPr>
           <w:rFonts w:ascii="Times New Roman" w:hAnsi="Times New Roman" w:cs="Times New Roman"/>
+          <w:spacing w:val="-4"/>
           <w:sz w:val="24"/>
           <w:szCs w:val="24"/>
         </w:rPr>
@@ -1740,6 +1772,7 @@
       <w:r>
         <w:rPr>
           <w:rFonts w:ascii="Times New Roman" w:hAnsi="Times New Roman" w:cs="Times New Roman"/>
+          <w:spacing w:val="-4"/>
           <w:sz w:val="24"/>
           <w:szCs w:val="24"/>
         </w:rPr>
@@ -1748,6 +1781,7 @@
       <w:r>
         <w:rPr>
           <w:rFonts w:ascii="Times New Roman" w:hAnsi="Times New Roman" w:cs="Times New Roman"/>
+          <w:spacing w:val="-4"/>
           <w:sz w:val="24"/>
           <w:szCs w:val="24"/>
         </w:rPr>
@@ -1756,6 +1790,7 @@
       <w:r>
         <w:rPr>
           <w:rFonts w:ascii="Times New Roman" w:hAnsi="Times New Roman" w:cs="Times New Roman"/>
+          <w:spacing w:val="-4"/>
           <w:sz w:val="24"/>
           <w:szCs w:val="24"/>
         </w:rPr>
@@ -1764,6 +1799,7 @@
       <w:r>
         <w:rPr>
           <w:rFonts w:ascii="Times New Roman" w:hAnsi="Times New Roman" w:cs="Times New Roman"/>
+          <w:spacing w:val="-4"/>
           <w:sz w:val="24"/>
           <w:szCs w:val="24"/>
         </w:rPr>
@@ -1772,6 +1808,7 @@
       <w:r>
         <w:rPr>
           <w:rFonts w:ascii="Times New Roman" w:hAnsi="Times New Roman" w:cs="Times New Roman"/>
+          <w:spacing w:val="-4"/>
           <w:sz w:val="24"/>
           <w:szCs w:val="24"/>
         </w:rPr>
@@ -1780,6 +1817,7 @@
       <w:r>
         <w:rPr>
           <w:rFonts w:ascii="Times New Roman" w:hAnsi="Times New Roman" w:cs="Times New Roman"/>
+          <w:spacing w:val="-4"/>
           <w:sz w:val="24"/>
           <w:szCs w:val="24"/>
         </w:rPr>
@@ -1788,6 +1826,7 @@
       <w:r>
         <w:rPr>
           <w:rFonts w:ascii="Times New Roman" w:hAnsi="Times New Roman" w:cs="Times New Roman"/>
+          <w:spacing w:val="-4"/>
           <w:sz w:val="24"/>
           <w:szCs w:val="24"/>
         </w:rPr>
@@ -1796,6 +1835,7 @@
       <w:r>
         <w:rPr>
           <w:rFonts w:ascii="Times New Roman" w:hAnsi="Times New Roman" w:cs="Times New Roman"/>
+          <w:spacing w:val="-4"/>
           <w:sz w:val="24"/>
           <w:szCs w:val="24"/>
         </w:rPr>
@@ -1804,6 +1844,7 @@
       <w:r>
         <w:rPr>
           <w:rFonts w:ascii="Times New Roman" w:hAnsi="Times New Roman" w:cs="Times New Roman"/>
+          <w:spacing w:val="-4"/>
           <w:sz w:val="24"/>
           <w:szCs w:val="24"/>
         </w:rPr>
@@ -1812,6 +1853,7 @@
       <w:r>
         <w:rPr>
           <w:rFonts w:ascii="Times New Roman" w:hAnsi="Times New Roman" w:cs="Times New Roman"/>
+          <w:spacing w:val="-4"/>
           <w:sz w:val="24"/>
           <w:szCs w:val="24"/>
         </w:rPr>
@@ -1820,6 +1862,7 @@
       <w:r>
         <w:rPr>
           <w:rFonts w:ascii="Times New Roman" w:hAnsi="Times New Roman" w:cs="Times New Roman"/>
+          <w:spacing w:val="-4"/>
           <w:sz w:val="24"/>
           <w:szCs w:val="24"/>
         </w:rPr>
@@ -1828,6 +1871,7 @@
       <w:r>
         <w:rPr>
           <w:rFonts w:ascii="Times New Roman" w:hAnsi="Times New Roman" w:cs="Times New Roman"/>
+          <w:spacing w:val="-4"/>
           <w:sz w:val="24"/>
           <w:szCs w:val="24"/>
         </w:rPr>
@@ -1836,6 +1880,7 @@
       <w:r>
         <w:rPr>
           <w:rFonts w:ascii="Times New Roman" w:hAnsi="Times New Roman" w:cs="Times New Roman"/>
+          <w:spacing w:val="-4"/>
           <w:sz w:val="24"/>
           <w:szCs w:val="24"/>
         </w:rPr>
@@ -1844,6 +1889,7 @@
       <w:r>
         <w:rPr>
           <w:rFonts w:ascii="Times New Roman" w:hAnsi="Times New Roman" w:cs="Times New Roman"/>
+          <w:spacing w:val="-4"/>
           <w:sz w:val="24"/>
           <w:szCs w:val="24"/>
         </w:rPr>
@@ -1852,6 +1898,7 @@
       <w:r>
         <w:rPr>
           <w:rFonts w:ascii="Times New Roman" w:hAnsi="Times New Roman" w:cs="Times New Roman"/>
+          <w:spacing w:val="-4"/>
           <w:sz w:val="24"/>
           <w:szCs w:val="24"/>
         </w:rPr>
@@ -1860,6 +1907,7 @@
       <w:r>
         <w:rPr>
           <w:rFonts w:ascii="Times New Roman" w:hAnsi="Times New Roman" w:cs="Times New Roman"/>
+          <w:spacing w:val="-4"/>
           <w:sz w:val="24"/>
           <w:szCs w:val="24"/>
         </w:rPr>
@@ -1868,6 +1916,7 @@
       <w:r>
         <w:rPr>
           <w:rFonts w:ascii="Times New Roman" w:hAnsi="Times New Roman" w:cs="Times New Roman"/>
+          <w:spacing w:val="-4"/>
           <w:sz w:val="24"/>
           <w:szCs w:val="24"/>
         </w:rPr>
@@ -1876,6 +1925,7 @@
       <w:r>
         <w:rPr>
           <w:rFonts w:ascii="Times New Roman" w:hAnsi="Times New Roman" w:cs="Times New Roman"/>
+          <w:spacing w:val="-4"/>
           <w:sz w:val="24"/>
           <w:szCs w:val="24"/>
         </w:rPr>
@@ -1884,6 +1934,7 @@
       <w:r>
         <w:rPr>
           <w:rFonts w:ascii="Times New Roman" w:hAnsi="Times New Roman" w:cs="Times New Roman"/>
+          <w:spacing w:val="-4"/>
           <w:sz w:val="24"/>
           <w:szCs w:val="24"/>
         </w:rPr>
@@ -1892,6 +1943,7 @@
       <w:r>
         <w:rPr>
           <w:rFonts w:ascii="Times New Roman" w:hAnsi="Times New Roman" w:cs="Times New Roman"/>
+          <w:spacing w:val="-4"/>
           <w:sz w:val="24"/>
           <w:szCs w:val="24"/>
         </w:rPr>
@@ -1900,6 +1952,7 @@
       <w:r>
         <w:rPr>
           <w:rFonts w:ascii="Times New Roman" w:hAnsi="Times New Roman" w:cs="Times New Roman"/>
+          <w:spacing w:val="-4"/>
           <w:sz w:val="24"/>
           <w:szCs w:val="24"/>
         </w:rPr>
@@ -1908,6 +1961,7 @@
       <w:r>
         <w:rPr>
           <w:rFonts w:ascii="Times New Roman" w:hAnsi="Times New Roman" w:cs="Times New Roman"/>
+          <w:spacing w:val="-4"/>
           <w:sz w:val="24"/>
           <w:szCs w:val="24"/>
         </w:rPr>
@@ -1916,6 +1970,7 @@
       <w:r>
         <w:rPr>
           <w:rFonts w:ascii="Times New Roman" w:hAnsi="Times New Roman" w:cs="Times New Roman"/>
+          <w:spacing w:val="-4"/>
           <w:sz w:val="24"/>
           <w:szCs w:val="24"/>
         </w:rPr>
@@ -1924,6 +1979,7 @@
       <w:r>
         <w:rPr>
           <w:rFonts w:ascii="Times New Roman" w:hAnsi="Times New Roman" w:cs="Times New Roman"/>
+          <w:spacing w:val="-4"/>
           <w:sz w:val="24"/>
           <w:szCs w:val="24"/>
         </w:rPr>
@@ -1932,6 +1988,7 @@
       <w:r>
         <w:rPr>
           <w:rFonts w:ascii="Times New Roman" w:hAnsi="Times New Roman" w:cs="Times New Roman"/>
+          <w:spacing w:val="-4"/>
           <w:sz w:val="24"/>
           <w:szCs w:val="24"/>
         </w:rPr>
@@ -1940,6 +1997,7 @@
       <w:r>
         <w:rPr>
           <w:rFonts w:ascii="Times New Roman" w:hAnsi="Times New Roman" w:cs="Times New Roman"/>
+          <w:spacing w:val="-4"/>
           <w:sz w:val="24"/>
           <w:szCs w:val="24"/>
         </w:rPr>
@@ -1948,6 +2006,7 @@
       <w:r>
         <w:rPr>
           <w:rFonts w:ascii="Times New Roman" w:hAnsi="Times New Roman" w:cs="Times New Roman"/>
+          <w:spacing w:val="-4"/>
           <w:sz w:val="24"/>
           <w:szCs w:val="24"/>
         </w:rPr>
@@ -1956,6 +2015,7 @@
       <w:r>
         <w:rPr>
           <w:rFonts w:ascii="Times New Roman" w:hAnsi="Times New Roman" w:cs="Times New Roman"/>
+          <w:spacing w:val="-4"/>
           <w:sz w:val="24"/>
           <w:szCs w:val="24"/>
         </w:rPr>
@@ -1964,6 +2024,7 @@
       <w:r>
         <w:rPr>
           <w:rFonts w:ascii="Times New Roman" w:hAnsi="Times New Roman" w:cs="Times New Roman"/>
+          <w:spacing w:val="-4"/>
           <w:sz w:val="24"/>
           <w:szCs w:val="24"/>
         </w:rPr>
@@ -1972,6 +2033,7 @@
       <w:r>
         <w:rPr>
           <w:rFonts w:ascii="Times New Roman" w:hAnsi="Times New Roman" w:cs="Times New Roman"/>
+          <w:spacing w:val="-4"/>
           <w:sz w:val="24"/>
           <w:szCs w:val="24"/>
         </w:rPr>
@@ -1980,6 +2042,7 @@
       <w:r>
         <w:rPr>
           <w:rFonts w:ascii="Times New Roman" w:hAnsi="Times New Roman" w:cs="Times New Roman"/>
+          <w:spacing w:val="-4"/>
           <w:sz w:val="24"/>
           <w:szCs w:val="24"/>
         </w:rPr>
@@ -1988,6 +2051,7 @@
       <w:r>
         <w:rPr>
           <w:rFonts w:ascii="Times New Roman" w:hAnsi="Times New Roman" w:cs="Times New Roman"/>
+          <w:spacing w:val="-4"/>
           <w:sz w:val="24"/>
           <w:szCs w:val="24"/>
         </w:rPr>
@@ -1996,6 +2060,7 @@
       <w:r>
         <w:rPr>
           <w:rFonts w:ascii="Times New Roman" w:hAnsi="Times New Roman" w:cs="Times New Roman"/>
+          <w:spacing w:val="-4"/>
           <w:sz w:val="24"/>
           <w:szCs w:val="24"/>
         </w:rPr>
@@ -2004,6 +2069,7 @@
       <w:r>
         <w:rPr>
           <w:rFonts w:ascii="Times New Roman" w:hAnsi="Times New Roman" w:cs="Times New Roman"/>
+          <w:spacing w:val="-4"/>
           <w:sz w:val="24"/>
           <w:szCs w:val="24"/>
         </w:rPr>
@@ -2012,6 +2078,7 @@
       <w:r>
         <w:rPr>
           <w:rFonts w:ascii="Times New Roman" w:hAnsi="Times New Roman" w:cs="Times New Roman"/>
+          <w:spacing w:val="-4"/>
           <w:sz w:val="24"/>
           <w:szCs w:val="24"/>
         </w:rPr>
@@ -2020,6 +2087,7 @@
       <w:r>
         <w:rPr>
           <w:rFonts w:ascii="Times New Roman" w:hAnsi="Times New Roman" w:cs="Times New Roman"/>
+          <w:spacing w:val="-4"/>
           <w:sz w:val="24"/>
           <w:szCs w:val="24"/>
         </w:rPr>
@@ -2028,6 +2096,7 @@
       <w:r>
         <w:rPr>
           <w:rFonts w:ascii="Times New Roman" w:hAnsi="Times New Roman" w:cs="Times New Roman"/>
+          <w:spacing w:val="-4"/>
           <w:sz w:val="24"/>
           <w:szCs w:val="24"/>
         </w:rPr>
@@ -2036,6 +2105,7 @@
       <w:r>
         <w:rPr>
           <w:rFonts w:ascii="Times New Roman" w:hAnsi="Times New Roman" w:cs="Times New Roman"/>
+          <w:spacing w:val="-4"/>
           <w:sz w:val="24"/>
           <w:szCs w:val="24"/>
         </w:rPr>
@@ -2044,6 +2114,7 @@
       <w:r>
         <w:rPr>
           <w:rFonts w:ascii="Times New Roman" w:hAnsi="Times New Roman" w:cs="Times New Roman"/>
+          <w:spacing w:val="-4"/>
           <w:sz w:val="24"/>
           <w:szCs w:val="24"/>
         </w:rPr>
@@ -2052,6 +2123,7 @@
       <w:r>
         <w:rPr>
           <w:rFonts w:ascii="Times New Roman" w:hAnsi="Times New Roman" w:cs="Times New Roman"/>
+          <w:spacing w:val="-4"/>
           <w:sz w:val="24"/>
           <w:szCs w:val="24"/>
         </w:rPr>
@@ -2060,6 +2132,7 @@
       <w:r>
         <w:rPr>
           <w:rFonts w:ascii="Times New Roman" w:hAnsi="Times New Roman" w:cs="Times New Roman"/>
+          <w:spacing w:val="-4"/>
           <w:sz w:val="24"/>
           <w:szCs w:val="24"/>
         </w:rPr>
@@ -2068,6 +2141,7 @@
       <w:r>
         <w:rPr>
           <w:rFonts w:ascii="Times New Roman" w:hAnsi="Times New Roman" w:cs="Times New Roman"/>
+          <w:spacing w:val="-4"/>
           <w:sz w:val="24"/>
           <w:szCs w:val="24"/>
         </w:rPr>
@@ -2076,6 +2150,7 @@
       <w:r>
         <w:rPr>
           <w:rFonts w:ascii="Times New Roman" w:hAnsi="Times New Roman" w:cs="Times New Roman"/>
+          <w:spacing w:val="-4"/>
           <w:sz w:val="24"/>
           <w:szCs w:val="24"/>
         </w:rPr>
@@ -2084,6 +2159,7 @@
       <w:r>
         <w:rPr>
           <w:rFonts w:ascii="Times New Roman" w:hAnsi="Times New Roman" w:cs="Times New Roman"/>
+          <w:spacing w:val="-4"/>
           <w:sz w:val="24"/>
           <w:szCs w:val="24"/>
         </w:rPr>
@@ -2092,6 +2168,7 @@
       <w:r>
         <w:rPr>
           <w:rFonts w:ascii="Times New Roman" w:hAnsi="Times New Roman" w:cs="Times New Roman"/>
+          <w:spacing w:val="-4"/>
           <w:sz w:val="24"/>
           <w:szCs w:val="24"/>
         </w:rPr>
@@ -2100,6 +2177,7 @@
       <w:r>
         <w:rPr>
           <w:rFonts w:ascii="Times New Roman" w:hAnsi="Times New Roman" w:cs="Times New Roman"/>
+          <w:spacing w:val="-4"/>
           <w:sz w:val="24"/>
           <w:szCs w:val="24"/>
         </w:rPr>
@@ -2108,6 +2186,7 @@
       <w:r>
         <w:rPr>
           <w:rFonts w:ascii="Times New Roman" w:hAnsi="Times New Roman" w:cs="Times New Roman"/>
+          <w:spacing w:val="-4"/>
           <w:sz w:val="24"/>
           <w:szCs w:val="24"/>
         </w:rPr>
@@ -2116,6 +2195,7 @@
       <w:r>
         <w:rPr>
           <w:rFonts w:ascii="Times New Roman" w:hAnsi="Times New Roman" w:cs="Times New Roman"/>
+          <w:spacing w:val="-4"/>
           <w:sz w:val="24"/>
           <w:szCs w:val="24"/>
         </w:rPr>
@@ -2124,6 +2204,7 @@
       <w:r>
         <w:rPr>
           <w:rFonts w:ascii="Times New Roman" w:hAnsi="Times New Roman" w:cs="Times New Roman"/>
+          <w:spacing w:val="-4"/>
           <w:sz w:val="24"/>
           <w:szCs w:val="24"/>
         </w:rPr>
@@ -2132,6 +2213,7 @@
       <w:r>
         <w:rPr>
           <w:rFonts w:ascii="Times New Roman" w:hAnsi="Times New Roman" w:cs="Times New Roman"/>
+          <w:spacing w:val="-4"/>
           <w:sz w:val="24"/>
           <w:szCs w:val="24"/>
         </w:rPr>
@@ -2140,6 +2222,7 @@
       <w:r>
         <w:rPr>
           <w:rFonts w:ascii="Times New Roman" w:hAnsi="Times New Roman" w:cs="Times New Roman"/>
+          <w:spacing w:val="-4"/>
           <w:sz w:val="24"/>
           <w:szCs w:val="24"/>
         </w:rPr>
@@ -2148,6 +2231,7 @@
       <w:r>
         <w:rPr>
           <w:rFonts w:ascii="Times New Roman" w:hAnsi="Times New Roman" w:cs="Times New Roman"/>
+          <w:spacing w:val="-4"/>
           <w:sz w:val="24"/>
           <w:szCs w:val="24"/>
         </w:rPr>
@@ -2156,6 +2240,7 @@
       <w:r>
         <w:rPr>
           <w:rFonts w:ascii="Times New Roman" w:hAnsi="Times New Roman" w:cs="Times New Roman"/>
+          <w:spacing w:val="-4"/>
           <w:sz w:val="24"/>
           <w:szCs w:val="24"/>
         </w:rPr>
@@ -2164,6 +2249,7 @@
       <w:r>
         <w:rPr>
           <w:rFonts w:ascii="Times New Roman" w:hAnsi="Times New Roman" w:cs="Times New Roman"/>
+          <w:spacing w:val="-4"/>
           <w:sz w:val="24"/>
           <w:szCs w:val="24"/>
         </w:rPr>
@@ -2172,6 +2258,7 @@
       <w:r>
         <w:rPr>
           <w:rFonts w:ascii="Times New Roman" w:hAnsi="Times New Roman" w:cs="Times New Roman"/>
+          <w:spacing w:val="-4"/>
           <w:sz w:val="24"/>
           <w:szCs w:val="24"/>
         </w:rPr>
@@ -2180,6 +2267,7 @@
       <w:r>
         <w:rPr>
           <w:rFonts w:ascii="Times New Roman" w:hAnsi="Times New Roman" w:cs="Times New Roman"/>
+          <w:spacing w:val="-4"/>
           <w:sz w:val="24"/>
           <w:szCs w:val="24"/>
         </w:rPr>
@@ -2188,6 +2276,7 @@
       <w:r>
         <w:rPr>
           <w:rFonts w:ascii="Times New Roman" w:hAnsi="Times New Roman" w:cs="Times New Roman"/>
+          <w:spacing w:val="-4"/>
           <w:sz w:val="24"/>
           <w:szCs w:val="24"/>
         </w:rPr>
@@ -2196,6 +2285,7 @@
       <w:r>
         <w:rPr>
           <w:rFonts w:ascii="Times New Roman" w:hAnsi="Times New Roman" w:cs="Times New Roman"/>
+          <w:spacing w:val="-4"/>
           <w:sz w:val="24"/>
           <w:szCs w:val="24"/>
         </w:rPr>
@@ -2204,6 +2294,7 @@
       <w:r>
         <w:rPr>
           <w:rFonts w:ascii="Times New Roman" w:hAnsi="Times New Roman" w:cs="Times New Roman"/>
+          <w:spacing w:val="-4"/>
           <w:sz w:val="24"/>
           <w:szCs w:val="24"/>
         </w:rPr>
@@ -2212,6 +2303,7 @@
       <w:r>
         <w:rPr>
           <w:rFonts w:ascii="Times New Roman" w:hAnsi="Times New Roman" w:cs="Times New Roman"/>
+          <w:spacing w:val="-4"/>
           <w:sz w:val="24"/>
           <w:szCs w:val="24"/>
         </w:rPr>
@@ -2220,6 +2312,7 @@
       <w:r>
         <w:rPr>
           <w:rFonts w:ascii="Times New Roman" w:hAnsi="Times New Roman" w:cs="Times New Roman"/>
+          <w:spacing w:val="-4"/>
           <w:sz w:val="24"/>
           <w:szCs w:val="24"/>
         </w:rPr>
@@ -2228,6 +2321,7 @@
       <w:r>
         <w:rPr>
           <w:rFonts w:ascii="Times New Roman" w:hAnsi="Times New Roman" w:cs="Times New Roman"/>
+          <w:spacing w:val="-4"/>
           <w:sz w:val="24"/>
           <w:szCs w:val="24"/>
         </w:rPr>
@@ -2236,6 +2330,7 @@
       <w:r>
         <w:rPr>
           <w:rFonts w:ascii="Times New Roman" w:hAnsi="Times New Roman" w:cs="Times New Roman"/>
+          <w:spacing w:val="-4"/>
           <w:sz w:val="24"/>
           <w:szCs w:val="24"/>
         </w:rPr>
@@ -2244,6 +2339,7 @@
       <w:r>
         <w:rPr>
           <w:rFonts w:ascii="Times New Roman" w:hAnsi="Times New Roman" w:cs="Times New Roman"/>
+          <w:spacing w:val="-4"/>
           <w:sz w:val="24"/>
           <w:szCs w:val="24"/>
         </w:rPr>
@@ -2252,6 +2348,7 @@
       <w:r>
         <w:rPr>
           <w:rFonts w:ascii="Times New Roman" w:hAnsi="Times New Roman" w:cs="Times New Roman"/>
+          <w:spacing w:val="-4"/>
           <w:sz w:val="24"/>
           <w:szCs w:val="24"/>
         </w:rPr>
@@ -2260,6 +2357,7 @@
       <w:r>
         <w:rPr>
           <w:rFonts w:ascii="Times New Roman" w:hAnsi="Times New Roman" w:cs="Times New Roman"/>
+          <w:spacing w:val="-4"/>
           <w:sz w:val="24"/>
           <w:szCs w:val="24"/>
         </w:rPr>
@@ -2268,6 +2366,7 @@
       <w:r>
         <w:rPr>
           <w:rFonts w:ascii="Times New Roman" w:hAnsi="Times New Roman" w:cs="Times New Roman"/>
+          <w:spacing w:val="-4"/>
           <w:sz w:val="24"/>
           <w:szCs w:val="24"/>
         </w:rPr>
@@ -2276,6 +2375,7 @@
       <w:r>
         <w:rPr>
           <w:rFonts w:ascii="Times New Roman" w:hAnsi="Times New Roman" w:cs="Times New Roman"/>
+          <w:spacing w:val="-4"/>
           <w:sz w:val="24"/>
           <w:szCs w:val="24"/>
         </w:rPr>
@@ -2284,6 +2384,7 @@
       <w:r>
         <w:rPr>
           <w:rFonts w:ascii="Times New Roman" w:hAnsi="Times New Roman" w:cs="Times New Roman"/>
+          <w:spacing w:val="-4"/>
           <w:sz w:val="24"/>
           <w:szCs w:val="24"/>
         </w:rPr>
@@ -2292,6 +2393,7 @@
       <w:r>
         <w:rPr>
           <w:rFonts w:ascii="Times New Roman" w:hAnsi="Times New Roman" w:cs="Times New Roman"/>
+          <w:spacing w:val="-4"/>
           <w:sz w:val="24"/>
           <w:szCs w:val="24"/>
         </w:rPr>
@@ -2300,6 +2402,7 @@
       <w:r>
         <w:rPr>
           <w:rFonts w:ascii="Times New Roman" w:hAnsi="Times New Roman" w:cs="Times New Roman"/>
+          <w:spacing w:val="-4"/>
           <w:sz w:val="24"/>
           <w:szCs w:val="24"/>
         </w:rPr>
@@ -2308,6 +2411,7 @@
       <w:r>
         <w:rPr>
           <w:rFonts w:ascii="Times New Roman" w:hAnsi="Times New Roman" w:cs="Times New Roman"/>
+          <w:spacing w:val="-4"/>
           <w:sz w:val="24"/>
           <w:szCs w:val="24"/>
         </w:rPr>
@@ -2316,6 +2420,7 @@
       <w:r>
         <w:rPr>
           <w:rFonts w:ascii="Times New Roman" w:hAnsi="Times New Roman" w:cs="Times New Roman"/>
+          <w:spacing w:val="-4"/>
           <w:sz w:val="24"/>
           <w:szCs w:val="24"/>
         </w:rPr>
@@ -2324,6 +2429,7 @@
       <w:r>
         <w:rPr>
           <w:rFonts w:ascii="Times New Roman" w:hAnsi="Times New Roman" w:cs="Times New Roman"/>
+          <w:spacing w:val="-4"/>
           <w:sz w:val="24"/>
           <w:szCs w:val="24"/>
         </w:rPr>
@@ -2332,6 +2438,7 @@
       <w:r>
         <w:rPr>
           <w:rFonts w:ascii="Times New Roman" w:hAnsi="Times New Roman" w:cs="Times New Roman"/>
+          <w:spacing w:val="-4"/>
           <w:sz w:val="24"/>
           <w:szCs w:val="24"/>
         </w:rPr>
@@ -2340,6 +2447,7 @@
       <w:r>
         <w:rPr>
           <w:rFonts w:ascii="Times New Roman" w:hAnsi="Times New Roman" w:cs="Times New Roman"/>
+          <w:spacing w:val="-4"/>
           <w:sz w:val="24"/>
           <w:szCs w:val="24"/>
         </w:rPr>
@@ -2348,6 +2456,7 @@
       <w:r>
         <w:rPr>
           <w:rFonts w:ascii="Times New Roman" w:hAnsi="Times New Roman" w:cs="Times New Roman"/>
+          <w:spacing w:val="-4"/>
           <w:sz w:val="24"/>
           <w:szCs w:val="24"/>
         </w:rPr>
@@ -2356,6 +2465,7 @@
       <w:r>
         <w:rPr>
           <w:rFonts w:ascii="Times New Roman" w:hAnsi="Times New Roman" w:cs="Times New Roman"/>
+          <w:spacing w:val="-4"/>
           <w:sz w:val="24"/>
           <w:szCs w:val="24"/>
         </w:rPr>
@@ -2364,6 +2474,7 @@
       <w:r>
         <w:rPr>
           <w:rFonts w:ascii="Times New Roman" w:hAnsi="Times New Roman" w:cs="Times New Roman"/>
+          <w:spacing w:val="-4"/>
           <w:sz w:val="24"/>
           <w:szCs w:val="24"/>
         </w:rPr>
@@ -2372,6 +2483,7 @@
       <w:r>
         <w:rPr>
           <w:rFonts w:ascii="Times New Roman" w:hAnsi="Times New Roman" w:cs="Times New Roman"/>
+          <w:spacing w:val="-4"/>
           <w:sz w:val="24"/>
           <w:szCs w:val="24"/>
         </w:rPr>
@@ -2380,6 +2492,7 @@
       <w:r>
         <w:rPr>
           <w:rFonts w:ascii="Times New Roman" w:hAnsi="Times New Roman" w:cs="Times New Roman"/>
+          <w:spacing w:val="-4"/>
           <w:sz w:val="24"/>
           <w:szCs w:val="24"/>
         </w:rPr>
@@ -2400,7 +2513,7 @@
           <w:szCs w:val="24"/>
         </w:rPr>
       </w:pPr>
-      <w:bookmarkStart w:id="2" w:name="_Toc23416672"/>
+      <w:bookmarkStart w:id="1" w:name="_Toc23421792"/>
       <w:r>
         <w:rPr>
           <w:rFonts w:ascii="Times New Roman" w:hAnsi="Times New Roman" w:cs="Times New Roman"/>
@@ -2409,7 +2522,7 @@
         </w:rPr>
         <w:t>Pre-existing Technologies</w:t>
       </w:r>
-      <w:bookmarkEnd w:id="2"/>
+      <w:bookmarkEnd w:id="1"/>
     </w:p>
     <w:p>
       <w:pPr>
@@ -2660,25 +2773,7 @@
           <w:sz w:val="24"/>
           <w:szCs w:val="24"/>
         </w:rPr>
-        <w:t xml:space="preserve">ll these factors must be </w:t>
-      </w:r>
-      <w:proofErr w:type="gramStart"/>
-      <w:r>
-        <w:rPr>
-          <w:rFonts w:ascii="Times New Roman" w:hAnsi="Times New Roman" w:cs="Times New Roman"/>
-          <w:sz w:val="24"/>
-          <w:szCs w:val="24"/>
-        </w:rPr>
-        <w:t>taken into account</w:t>
-      </w:r>
-      <w:proofErr w:type="gramEnd"/>
-      <w:r>
-        <w:rPr>
-          <w:rFonts w:ascii="Times New Roman" w:hAnsi="Times New Roman" w:cs="Times New Roman"/>
-          <w:sz w:val="24"/>
-          <w:szCs w:val="24"/>
-        </w:rPr>
-        <w:t xml:space="preserve"> when designing a system like this.</w:t>
+        <w:t>ll these factors must be taken into account when designing a system like this.</w:t>
       </w:r>
     </w:p>
     <w:p>
@@ -2756,7 +2851,7 @@
           <w:szCs w:val="24"/>
         </w:rPr>
       </w:pPr>
-      <w:bookmarkStart w:id="3" w:name="_Toc23416673"/>
+      <w:bookmarkStart w:id="2" w:name="_Toc23421793"/>
       <w:r>
         <w:rPr>
           <w:rFonts w:ascii="Times New Roman" w:hAnsi="Times New Roman" w:cs="Times New Roman"/>
@@ -2765,7 +2860,7 @@
         </w:rPr>
         <w:t>Upcoming Technologies</w:t>
       </w:r>
-      <w:bookmarkEnd w:id="3"/>
+      <w:bookmarkEnd w:id="2"/>
     </w:p>
     <w:p>
       <w:pPr>
@@ -2796,17 +2891,14 @@
           <w:szCs w:val="24"/>
         </w:rPr>
       </w:pPr>
-    </w:p>
-    <w:p>
-      <w:pPr>
-        <w:spacing w:line="360" w:lineRule="auto"/>
-        <w:jc w:val="both"/>
-        <w:rPr>
-          <w:rFonts w:ascii="Times New Roman" w:hAnsi="Times New Roman" w:cs="Times New Roman"/>
-          <w:sz w:val="24"/>
-          <w:szCs w:val="24"/>
-        </w:rPr>
-      </w:pPr>
+      <w:r>
+        <w:rPr>
+          <w:rFonts w:ascii="Times New Roman" w:hAnsi="Times New Roman" w:cs="Times New Roman"/>
+          <w:sz w:val="24"/>
+          <w:szCs w:val="24"/>
+        </w:rPr>
+        <w:t xml:space="preserve">The future of indoor GPS navigation is constantly changing and evolving and one of the biggest reason for this push is customer convenience, the customer wants to find </w:t>
+      </w:r>
       <w:r>
         <w:rPr>
           <w:rFonts w:ascii="Times New Roman" w:hAnsi="Times New Roman" w:cs="Times New Roman"/>
@@ -2814,7 +2906,7 @@
           <w:szCs w:val="24"/>
         </w:rPr>
         <w:lastRenderedPageBreak/>
-        <w:t xml:space="preserve">The future of indoor GPS navigation is constantly changing and evolving and one of the biggest reason for this push is customer convenience, the customer wants to find the way around a building quickly and easily but this can be enhanced by connecting navigation apps with different retail shops inside a shopping centre for example, the next logical step is for a person who is looking for an item online then to connect that to </w:t>
+        <w:t xml:space="preserve">the way around a building quickly and easily but this can be enhanced by connecting navigation apps with different retail shops inside a shopping centre for example, the next logical step is for a person who is looking for an item online then to connect that to </w:t>
       </w:r>
       <w:r>
         <w:rPr>
@@ -2857,7 +2949,7 @@
           <w:szCs w:val="24"/>
         </w:rPr>
       </w:pPr>
-      <w:bookmarkStart w:id="4" w:name="_Toc23416674"/>
+      <w:bookmarkStart w:id="3" w:name="_Toc23421794"/>
       <w:r>
         <w:rPr>
           <w:rFonts w:ascii="Times New Roman" w:hAnsi="Times New Roman" w:cs="Times New Roman"/>
@@ -2874,7 +2966,7 @@
         </w:rPr>
         <w:t xml:space="preserve"> Hosting</w:t>
       </w:r>
-      <w:bookmarkEnd w:id="4"/>
+      <w:bookmarkEnd w:id="3"/>
     </w:p>
     <w:p>
       <w:pPr>
@@ -3037,56 +3129,64 @@
           <w:sz w:val="24"/>
           <w:szCs w:val="24"/>
         </w:rPr>
+        <w:t xml:space="preserve">The reason Azure Hosting was chosen compared to Amazon Webserver </w:t>
+      </w:r>
+      <w:r>
+        <w:rPr>
+          <w:rFonts w:ascii="Times New Roman" w:hAnsi="Times New Roman" w:cs="Times New Roman"/>
+          <w:sz w:val="24"/>
+          <w:szCs w:val="24"/>
+        </w:rPr>
+        <w:t>which</w:t>
+      </w:r>
+      <w:r>
+        <w:rPr>
+          <w:rFonts w:ascii="Times New Roman" w:hAnsi="Times New Roman" w:cs="Times New Roman"/>
+          <w:sz w:val="24"/>
+          <w:szCs w:val="24"/>
+        </w:rPr>
+        <w:t xml:space="preserve"> </w:t>
+      </w:r>
+      <w:r>
+        <w:rPr>
+          <w:rFonts w:ascii="Times New Roman" w:hAnsi="Times New Roman" w:cs="Times New Roman"/>
+          <w:sz w:val="24"/>
+          <w:szCs w:val="24"/>
+        </w:rPr>
+        <w:t xml:space="preserve">also </w:t>
+      </w:r>
+      <w:r>
+        <w:rPr>
+          <w:rFonts w:ascii="Times New Roman" w:hAnsi="Times New Roman" w:cs="Times New Roman"/>
+          <w:sz w:val="24"/>
+          <w:szCs w:val="24"/>
+        </w:rPr>
+        <w:t>offer</w:t>
+      </w:r>
+      <w:r>
+        <w:rPr>
+          <w:rFonts w:ascii="Times New Roman" w:hAnsi="Times New Roman" w:cs="Times New Roman"/>
+          <w:sz w:val="24"/>
+          <w:szCs w:val="24"/>
+        </w:rPr>
+        <w:t xml:space="preserve"> </w:t>
+      </w:r>
+      <w:r>
+        <w:rPr>
+          <w:rFonts w:ascii="Times New Roman" w:hAnsi="Times New Roman" w:cs="Times New Roman"/>
+          <w:sz w:val="24"/>
+          <w:szCs w:val="24"/>
+        </w:rPr>
+        <w:t xml:space="preserve">very good services is because the research that was undertaken lead to the </w:t>
+      </w:r>
+      <w:r>
+        <w:rPr>
+          <w:rFonts w:ascii="Times New Roman" w:hAnsi="Times New Roman" w:cs="Times New Roman"/>
+          <w:sz w:val="24"/>
+          <w:szCs w:val="24"/>
+        </w:rPr>
         <w:lastRenderedPageBreak/>
-        <w:t xml:space="preserve">The reason Azure Hosting was chosen compared to Amazon Webserver </w:t>
-      </w:r>
-      <w:r>
-        <w:rPr>
-          <w:rFonts w:ascii="Times New Roman" w:hAnsi="Times New Roman" w:cs="Times New Roman"/>
-          <w:sz w:val="24"/>
-          <w:szCs w:val="24"/>
-        </w:rPr>
-        <w:t>which</w:t>
-      </w:r>
-      <w:r>
-        <w:rPr>
-          <w:rFonts w:ascii="Times New Roman" w:hAnsi="Times New Roman" w:cs="Times New Roman"/>
-          <w:sz w:val="24"/>
-          <w:szCs w:val="24"/>
-        </w:rPr>
-        <w:t xml:space="preserve"> </w:t>
-      </w:r>
-      <w:r>
-        <w:rPr>
-          <w:rFonts w:ascii="Times New Roman" w:hAnsi="Times New Roman" w:cs="Times New Roman"/>
-          <w:sz w:val="24"/>
-          <w:szCs w:val="24"/>
-        </w:rPr>
-        <w:t xml:space="preserve">also </w:t>
-      </w:r>
-      <w:r>
-        <w:rPr>
-          <w:rFonts w:ascii="Times New Roman" w:hAnsi="Times New Roman" w:cs="Times New Roman"/>
-          <w:sz w:val="24"/>
-          <w:szCs w:val="24"/>
-        </w:rPr>
-        <w:t>offer</w:t>
-      </w:r>
-      <w:r>
-        <w:rPr>
-          <w:rFonts w:ascii="Times New Roman" w:hAnsi="Times New Roman" w:cs="Times New Roman"/>
-          <w:sz w:val="24"/>
-          <w:szCs w:val="24"/>
-        </w:rPr>
-        <w:t xml:space="preserve"> </w:t>
-      </w:r>
-      <w:r>
-        <w:rPr>
-          <w:rFonts w:ascii="Times New Roman" w:hAnsi="Times New Roman" w:cs="Times New Roman"/>
-          <w:sz w:val="24"/>
-          <w:szCs w:val="24"/>
-        </w:rPr>
-        <w:t>very good services is because the research that was undertaken lead to the conclusion that Azure offered the best mix of these services compared to the other hosting companies.</w:t>
+        <w:t>conclusion that Azure offered the best mix of these services compared to the other hosting companies.</w:t>
       </w:r>
     </w:p>
     <w:p>
@@ -3424,58 +3524,6 @@
     </w:p>
     <w:p>
       <w:pPr>
-        <w:spacing w:line="360" w:lineRule="auto"/>
-        <w:jc w:val="both"/>
-        <w:rPr>
-          <w:rFonts w:ascii="Times New Roman" w:hAnsi="Times New Roman" w:cs="Times New Roman"/>
-          <w:color w:val="000000"/>
-          <w:sz w:val="24"/>
-          <w:szCs w:val="24"/>
-          <w:shd w:val="clear" w:color="auto" w:fill="FFFFFF"/>
-        </w:rPr>
-      </w:pPr>
-    </w:p>
-    <w:p>
-      <w:pPr>
-        <w:spacing w:line="360" w:lineRule="auto"/>
-        <w:jc w:val="both"/>
-        <w:rPr>
-          <w:rFonts w:ascii="Times New Roman" w:hAnsi="Times New Roman" w:cs="Times New Roman"/>
-          <w:color w:val="000000"/>
-          <w:sz w:val="24"/>
-          <w:szCs w:val="24"/>
-          <w:shd w:val="clear" w:color="auto" w:fill="FFFFFF"/>
-        </w:rPr>
-      </w:pPr>
-    </w:p>
-    <w:p>
-      <w:pPr>
-        <w:spacing w:line="360" w:lineRule="auto"/>
-        <w:jc w:val="both"/>
-        <w:rPr>
-          <w:rFonts w:ascii="Times New Roman" w:hAnsi="Times New Roman" w:cs="Times New Roman"/>
-          <w:color w:val="000000"/>
-          <w:sz w:val="24"/>
-          <w:szCs w:val="24"/>
-          <w:shd w:val="clear" w:color="auto" w:fill="FFFFFF"/>
-        </w:rPr>
-      </w:pPr>
-    </w:p>
-    <w:p>
-      <w:pPr>
-        <w:spacing w:line="360" w:lineRule="auto"/>
-        <w:jc w:val="both"/>
-        <w:rPr>
-          <w:rFonts w:ascii="Times New Roman" w:hAnsi="Times New Roman" w:cs="Times New Roman"/>
-          <w:color w:val="000000"/>
-          <w:sz w:val="24"/>
-          <w:szCs w:val="24"/>
-          <w:shd w:val="clear" w:color="auto" w:fill="FFFFFF"/>
-        </w:rPr>
-      </w:pPr>
-    </w:p>
-    <w:p>
-      <w:pPr>
         <w:pStyle w:val="Heading1"/>
         <w:numPr>
           <w:ilvl w:val="0"/>
@@ -3488,14 +3536,13 @@
           <w:szCs w:val="24"/>
         </w:rPr>
       </w:pPr>
-      <w:bookmarkStart w:id="5" w:name="_Toc23416675"/>
-      <w:r>
-        <w:rPr>
-          <w:rFonts w:ascii="Times New Roman" w:hAnsi="Times New Roman" w:cs="Times New Roman"/>
-          <w:sz w:val="24"/>
-          <w:szCs w:val="24"/>
-        </w:rPr>
-        <w:lastRenderedPageBreak/>
+      <w:bookmarkStart w:id="4" w:name="_Toc23421795"/>
+      <w:r>
+        <w:rPr>
+          <w:rFonts w:ascii="Times New Roman" w:hAnsi="Times New Roman" w:cs="Times New Roman"/>
+          <w:sz w:val="24"/>
+          <w:szCs w:val="24"/>
+        </w:rPr>
         <w:t xml:space="preserve">Bluetooth </w:t>
       </w:r>
       <w:r>
@@ -3514,7 +3561,7 @@
         </w:rPr>
         <w:t>Technology</w:t>
       </w:r>
-      <w:bookmarkEnd w:id="5"/>
+      <w:bookmarkEnd w:id="4"/>
     </w:p>
     <w:p>
       <w:pPr>
@@ -3722,6 +3769,7 @@
           <w:sz w:val="24"/>
           <w:szCs w:val="24"/>
         </w:rPr>
+        <w:lastRenderedPageBreak/>
         <w:t>The idea how Bluetooth beacon works:</w:t>
       </w:r>
     </w:p>
@@ -3910,13 +3958,15 @@
         <w:jc w:val="both"/>
         <w:rPr>
           <w:rFonts w:ascii="Times New Roman" w:hAnsi="Times New Roman" w:cs="Times New Roman"/>
-          <w:sz w:val="24"/>
-          <w:szCs w:val="24"/>
-        </w:rPr>
-      </w:pPr>
-      <w:r>
-        <w:rPr>
-          <w:rFonts w:ascii="Times New Roman" w:hAnsi="Times New Roman" w:cs="Times New Roman"/>
+          <w:spacing w:val="-2"/>
+          <w:sz w:val="24"/>
+          <w:szCs w:val="24"/>
+        </w:rPr>
+      </w:pPr>
+      <w:r>
+        <w:rPr>
+          <w:rFonts w:ascii="Times New Roman" w:hAnsi="Times New Roman" w:cs="Times New Roman"/>
+          <w:spacing w:val="-2"/>
           <w:sz w:val="24"/>
           <w:szCs w:val="24"/>
         </w:rPr>
@@ -3925,6 +3975,7 @@
       <w:r>
         <w:rPr>
           <w:rFonts w:ascii="Times New Roman" w:hAnsi="Times New Roman" w:cs="Times New Roman"/>
+          <w:spacing w:val="-2"/>
           <w:sz w:val="24"/>
           <w:szCs w:val="24"/>
         </w:rPr>
@@ -3933,6 +3984,7 @@
       <w:r>
         <w:rPr>
           <w:rFonts w:ascii="Times New Roman" w:hAnsi="Times New Roman" w:cs="Times New Roman"/>
+          <w:spacing w:val="-2"/>
           <w:sz w:val="24"/>
           <w:szCs w:val="24"/>
         </w:rPr>
@@ -3941,6 +3993,7 @@
       <w:r>
         <w:rPr>
           <w:rFonts w:ascii="Times New Roman" w:hAnsi="Times New Roman" w:cs="Times New Roman"/>
+          <w:spacing w:val="-2"/>
           <w:sz w:val="24"/>
           <w:szCs w:val="24"/>
         </w:rPr>
@@ -3949,6 +4002,7 @@
       <w:r>
         <w:rPr>
           <w:rFonts w:ascii="Times New Roman" w:hAnsi="Times New Roman" w:cs="Times New Roman"/>
+          <w:spacing w:val="-2"/>
           <w:sz w:val="24"/>
           <w:szCs w:val="24"/>
         </w:rPr>
@@ -3957,6 +4011,7 @@
       <w:r>
         <w:rPr>
           <w:rFonts w:ascii="Times New Roman" w:hAnsi="Times New Roman" w:cs="Times New Roman"/>
+          <w:spacing w:val="-2"/>
           <w:sz w:val="24"/>
           <w:szCs w:val="24"/>
         </w:rPr>
@@ -3965,6 +4020,7 @@
       <w:r>
         <w:rPr>
           <w:rFonts w:ascii="Times New Roman" w:hAnsi="Times New Roman" w:cs="Times New Roman"/>
+          <w:spacing w:val="-2"/>
           <w:sz w:val="24"/>
           <w:szCs w:val="24"/>
         </w:rPr>
@@ -3973,6 +4029,7 @@
       <w:r>
         <w:rPr>
           <w:rFonts w:ascii="Times New Roman" w:hAnsi="Times New Roman" w:cs="Times New Roman"/>
+          <w:spacing w:val="-2"/>
           <w:sz w:val="24"/>
           <w:szCs w:val="24"/>
         </w:rPr>
@@ -3981,6 +4038,7 @@
       <w:r>
         <w:rPr>
           <w:rFonts w:ascii="Times New Roman" w:hAnsi="Times New Roman" w:cs="Times New Roman"/>
+          <w:spacing w:val="-2"/>
           <w:sz w:val="24"/>
           <w:szCs w:val="24"/>
         </w:rPr>
@@ -3989,6 +4047,7 @@
       <w:r>
         <w:rPr>
           <w:rFonts w:ascii="Times New Roman" w:hAnsi="Times New Roman" w:cs="Times New Roman"/>
+          <w:spacing w:val="-2"/>
           <w:sz w:val="24"/>
           <w:szCs w:val="24"/>
         </w:rPr>
@@ -3997,6 +4056,7 @@
       <w:r>
         <w:rPr>
           <w:rFonts w:ascii="Times New Roman" w:hAnsi="Times New Roman" w:cs="Times New Roman"/>
+          <w:spacing w:val="-2"/>
           <w:sz w:val="24"/>
           <w:szCs w:val="24"/>
         </w:rPr>
@@ -4005,6 +4065,7 @@
       <w:r>
         <w:rPr>
           <w:rFonts w:ascii="Times New Roman" w:hAnsi="Times New Roman" w:cs="Times New Roman"/>
+          <w:spacing w:val="-2"/>
           <w:sz w:val="24"/>
           <w:szCs w:val="24"/>
         </w:rPr>
@@ -4013,6 +4074,7 @@
       <w:r>
         <w:rPr>
           <w:rFonts w:ascii="Times New Roman" w:hAnsi="Times New Roman" w:cs="Times New Roman"/>
+          <w:spacing w:val="-2"/>
           <w:sz w:val="24"/>
           <w:szCs w:val="24"/>
         </w:rPr>
@@ -4021,6 +4083,7 @@
       <w:r>
         <w:rPr>
           <w:rFonts w:ascii="Times New Roman" w:hAnsi="Times New Roman" w:cs="Times New Roman"/>
+          <w:spacing w:val="-2"/>
           <w:sz w:val="24"/>
           <w:szCs w:val="24"/>
         </w:rPr>
@@ -4029,6 +4092,7 @@
       <w:r>
         <w:rPr>
           <w:rFonts w:ascii="Times New Roman" w:hAnsi="Times New Roman" w:cs="Times New Roman"/>
+          <w:spacing w:val="-2"/>
           <w:sz w:val="24"/>
           <w:szCs w:val="24"/>
         </w:rPr>
@@ -4037,6 +4101,7 @@
       <w:r>
         <w:rPr>
           <w:rFonts w:ascii="Times New Roman" w:hAnsi="Times New Roman" w:cs="Times New Roman"/>
+          <w:spacing w:val="-2"/>
           <w:sz w:val="24"/>
           <w:szCs w:val="24"/>
         </w:rPr>
@@ -4045,6 +4110,7 @@
       <w:r>
         <w:rPr>
           <w:rFonts w:ascii="Times New Roman" w:hAnsi="Times New Roman" w:cs="Times New Roman"/>
+          <w:spacing w:val="-2"/>
           <w:sz w:val="24"/>
           <w:szCs w:val="24"/>
         </w:rPr>
@@ -4053,6 +4119,7 @@
       <w:r>
         <w:rPr>
           <w:rFonts w:ascii="Times New Roman" w:hAnsi="Times New Roman" w:cs="Times New Roman"/>
+          <w:spacing w:val="-2"/>
           <w:sz w:val="24"/>
           <w:szCs w:val="24"/>
         </w:rPr>
@@ -4061,6 +4128,7 @@
       <w:r>
         <w:rPr>
           <w:rFonts w:ascii="Times New Roman" w:hAnsi="Times New Roman" w:cs="Times New Roman"/>
+          <w:spacing w:val="-2"/>
           <w:sz w:val="24"/>
           <w:szCs w:val="24"/>
         </w:rPr>
@@ -4069,6 +4137,7 @@
       <w:r>
         <w:rPr>
           <w:rFonts w:ascii="Times New Roman" w:hAnsi="Times New Roman" w:cs="Times New Roman"/>
+          <w:spacing w:val="-2"/>
           <w:sz w:val="24"/>
           <w:szCs w:val="24"/>
         </w:rPr>
@@ -4077,6 +4146,7 @@
       <w:r>
         <w:rPr>
           <w:rFonts w:ascii="Times New Roman" w:hAnsi="Times New Roman" w:cs="Times New Roman"/>
+          <w:spacing w:val="-2"/>
           <w:sz w:val="24"/>
           <w:szCs w:val="24"/>
         </w:rPr>
@@ -4225,7 +4295,6 @@
           <w:sz w:val="24"/>
           <w:szCs w:val="24"/>
         </w:rPr>
-        <w:lastRenderedPageBreak/>
         <w:t xml:space="preserve">Mobile Device support – Android and iOS </w:t>
       </w:r>
       <w:r>
@@ -4326,7 +4395,7 @@
           <w:szCs w:val="24"/>
         </w:rPr>
       </w:pPr>
-      <w:bookmarkStart w:id="6" w:name="_Toc23416676"/>
+      <w:bookmarkStart w:id="5" w:name="_Toc23421796"/>
       <w:r>
         <w:rPr>
           <w:rFonts w:ascii="Times New Roman" w:hAnsi="Times New Roman" w:cs="Times New Roman"/>
@@ -4343,7 +4412,7 @@
         </w:rPr>
         <w:t>Tag Technology</w:t>
       </w:r>
-      <w:bookmarkEnd w:id="6"/>
+      <w:bookmarkEnd w:id="5"/>
     </w:p>
     <w:p>
       <w:pPr>
@@ -4377,7 +4446,16 @@
           <w:sz w:val="24"/>
           <w:szCs w:val="24"/>
         </w:rPr>
-        <w:t xml:space="preserve"> NFC-enabled devices such as smartphones and tablets.</w:t>
+        <w:t xml:space="preserve"> NFC-enabled devices such as smartphones and </w:t>
+      </w:r>
+      <w:r>
+        <w:rPr>
+          <w:rFonts w:ascii="Times New Roman" w:hAnsi="Times New Roman" w:cs="Times New Roman"/>
+          <w:sz w:val="24"/>
+          <w:szCs w:val="24"/>
+        </w:rPr>
+        <w:lastRenderedPageBreak/>
+        <w:t>tablets.</w:t>
       </w:r>
       <w:r>
         <w:rPr>
@@ -4570,25 +4648,7 @@
           <w:sz w:val="24"/>
           <w:szCs w:val="24"/>
         </w:rPr>
-        <w:t xml:space="preserve"> These types of tags can be rewritten several times </w:t>
-      </w:r>
-      <w:proofErr w:type="gramStart"/>
-      <w:r>
-        <w:rPr>
-          <w:rFonts w:ascii="Times New Roman" w:hAnsi="Times New Roman" w:cs="Times New Roman"/>
-          <w:sz w:val="24"/>
-          <w:szCs w:val="24"/>
-        </w:rPr>
-        <w:t>and also</w:t>
-      </w:r>
-      <w:proofErr w:type="gramEnd"/>
-      <w:r>
-        <w:rPr>
-          <w:rFonts w:ascii="Times New Roman" w:hAnsi="Times New Roman" w:cs="Times New Roman"/>
-          <w:sz w:val="24"/>
-          <w:szCs w:val="24"/>
-        </w:rPr>
-        <w:t xml:space="preserve"> be permanently locked, so no one could apply any changes to data. These tags able to store something short like a website URL – a simple piece of information.</w:t>
+        <w:t xml:space="preserve"> These types of tags can be rewritten several times and also be permanently locked, so no one could apply any changes to data. These tags able to store something short like a website URL – a simple piece of information.</w:t>
       </w:r>
       <w:r>
         <w:rPr>
@@ -4730,7 +4790,6 @@
           <w:sz w:val="24"/>
           <w:szCs w:val="24"/>
         </w:rPr>
-        <w:lastRenderedPageBreak/>
         <w:t>once and</w:t>
       </w:r>
       <w:r>
@@ -4869,13 +4928,14 @@
           <w:szCs w:val="24"/>
         </w:rPr>
       </w:pPr>
-      <w:bookmarkStart w:id="7" w:name="_Toc23416677"/>
-      <w:r>
-        <w:rPr>
-          <w:rFonts w:ascii="Times New Roman" w:hAnsi="Times New Roman" w:cs="Times New Roman"/>
-          <w:sz w:val="24"/>
-          <w:szCs w:val="24"/>
-        </w:rPr>
+      <w:bookmarkStart w:id="6" w:name="_Toc23421797"/>
+      <w:r>
+        <w:rPr>
+          <w:rFonts w:ascii="Times New Roman" w:hAnsi="Times New Roman" w:cs="Times New Roman"/>
+          <w:sz w:val="24"/>
+          <w:szCs w:val="24"/>
+        </w:rPr>
+        <w:lastRenderedPageBreak/>
         <w:t xml:space="preserve">Barcode &amp; </w:t>
       </w:r>
       <w:r>
@@ -4901,40 +4961,43 @@
           <w:szCs w:val="24"/>
         </w:rPr>
         <w:t>Technology</w:t>
+      </w:r>
+      <w:bookmarkEnd w:id="6"/>
+    </w:p>
+    <w:p>
+      <w:pPr>
+        <w:pStyle w:val="Heading2"/>
+        <w:spacing w:line="360" w:lineRule="auto"/>
+        <w:rPr>
+          <w:rFonts w:ascii="Times New Roman" w:hAnsi="Times New Roman" w:cs="Times New Roman"/>
+          <w:color w:val="2F5496" w:themeColor="accent1" w:themeShade="BF"/>
+          <w:sz w:val="24"/>
+          <w:szCs w:val="24"/>
+        </w:rPr>
+      </w:pPr>
+      <w:bookmarkStart w:id="7" w:name="_Toc23421798"/>
+      <w:r>
+        <w:rPr>
+          <w:rFonts w:ascii="Times New Roman" w:hAnsi="Times New Roman" w:cs="Times New Roman"/>
+          <w:color w:val="2F5496" w:themeColor="accent1" w:themeShade="BF"/>
+          <w:sz w:val="24"/>
+          <w:szCs w:val="24"/>
+        </w:rPr>
+        <w:t xml:space="preserve">7.1 </w:t>
+      </w:r>
+      <w:r>
+        <w:rPr>
+          <w:rFonts w:ascii="Times New Roman" w:hAnsi="Times New Roman" w:cs="Times New Roman"/>
+          <w:color w:val="2F5496" w:themeColor="accent1" w:themeShade="BF"/>
+          <w:sz w:val="24"/>
+          <w:szCs w:val="24"/>
+        </w:rPr>
+        <w:t>Barcodes</w:t>
       </w:r>
       <w:bookmarkEnd w:id="7"/>
     </w:p>
     <w:p>
       <w:pPr>
-        <w:pStyle w:val="Heading2"/>
-        <w:spacing w:line="360" w:lineRule="auto"/>
-        <w:rPr>
-          <w:rFonts w:ascii="Times New Roman" w:hAnsi="Times New Roman" w:cs="Times New Roman"/>
-          <w:sz w:val="24"/>
-          <w:szCs w:val="24"/>
-        </w:rPr>
-      </w:pPr>
-      <w:bookmarkStart w:id="8" w:name="_Toc23416678"/>
-      <w:r>
-        <w:rPr>
-          <w:rFonts w:ascii="Times New Roman" w:hAnsi="Times New Roman" w:cs="Times New Roman"/>
-          <w:sz w:val="24"/>
-          <w:szCs w:val="24"/>
-        </w:rPr>
-        <w:t xml:space="preserve">7.1 </w:t>
-      </w:r>
-      <w:r>
-        <w:rPr>
-          <w:rFonts w:ascii="Times New Roman" w:hAnsi="Times New Roman" w:cs="Times New Roman"/>
-          <w:sz w:val="24"/>
-          <w:szCs w:val="24"/>
-        </w:rPr>
-        <w:t>Barcodes</w:t>
-      </w:r>
-      <w:bookmarkEnd w:id="8"/>
-    </w:p>
-    <w:p>
-      <w:pPr>
         <w:spacing w:line="360" w:lineRule="auto"/>
         <w:jc w:val="both"/>
         <w:rPr>
@@ -4981,7 +5044,17 @@
           <w:szCs w:val="20"/>
           <w:shd w:val="clear" w:color="auto" w:fill="FFFFFF"/>
         </w:rPr>
-        <w:t xml:space="preserve"> (En.wikipedia.org, 2019)</w:t>
+        <w:t xml:space="preserve"> </w:t>
+      </w:r>
+      <w:r>
+        <w:rPr>
+          <w:rFonts w:ascii="Times New Roman" w:hAnsi="Times New Roman" w:cs="Times New Roman"/>
+          <w:color w:val="222222"/>
+          <w:sz w:val="24"/>
+          <w:szCs w:val="24"/>
+          <w:shd w:val="clear" w:color="auto" w:fill="FFFFFF"/>
+        </w:rPr>
+        <w:t>(En.wikipedia.org, 2019)</w:t>
       </w:r>
     </w:p>
     <w:p>
@@ -5056,7 +5129,17 @@
           <w:szCs w:val="20"/>
           <w:shd w:val="clear" w:color="auto" w:fill="FFFFFF"/>
         </w:rPr>
-        <w:t xml:space="preserve"> (En.wikipedia.org, 2019)</w:t>
+        <w:t xml:space="preserve"> </w:t>
+      </w:r>
+      <w:r>
+        <w:rPr>
+          <w:rFonts w:ascii="Times New Roman" w:hAnsi="Times New Roman" w:cs="Times New Roman"/>
+          <w:color w:val="222222"/>
+          <w:sz w:val="24"/>
+          <w:szCs w:val="24"/>
+          <w:shd w:val="clear" w:color="auto" w:fill="FFFFFF"/>
+        </w:rPr>
+        <w:t>(En.wikipedia.org, 2019)</w:t>
       </w:r>
     </w:p>
     <w:p>
@@ -5095,13 +5178,70 @@
           <w:szCs w:val="20"/>
           <w:shd w:val="clear" w:color="auto" w:fill="FFFFFF"/>
         </w:rPr>
-        <w:t xml:space="preserve"> (Gs1.org, 2019)</w:t>
+        <w:t xml:space="preserve"> </w:t>
+      </w:r>
+      <w:r>
+        <w:rPr>
+          <w:rFonts w:ascii="Times New Roman" w:hAnsi="Times New Roman" w:cs="Times New Roman"/>
+          <w:color w:val="222222"/>
+          <w:sz w:val="24"/>
+          <w:szCs w:val="24"/>
+          <w:shd w:val="clear" w:color="auto" w:fill="FFFFFF"/>
+        </w:rPr>
+        <w:t>(Gs1.org, 2019)</w:t>
       </w:r>
     </w:p>
     <w:p>
       <w:pPr>
         <w:spacing w:line="360" w:lineRule="auto"/>
         <w:jc w:val="both"/>
+        <w:rPr>
+          <w:rFonts w:ascii="Times New Roman" w:hAnsi="Times New Roman" w:cs="Times New Roman"/>
+          <w:sz w:val="24"/>
+          <w:szCs w:val="24"/>
+        </w:rPr>
+      </w:pPr>
+      <w:r>
+        <w:rPr>
+          <w:rFonts w:ascii="Times New Roman" w:hAnsi="Times New Roman" w:cs="Times New Roman"/>
+          <w:sz w:val="24"/>
+          <w:szCs w:val="24"/>
+        </w:rPr>
+        <w:t>The</w:t>
+      </w:r>
+      <w:r>
+        <w:rPr>
+          <w:rFonts w:ascii="Times New Roman" w:hAnsi="Times New Roman" w:cs="Times New Roman"/>
+          <w:sz w:val="24"/>
+          <w:szCs w:val="24"/>
+        </w:rPr>
+        <w:t xml:space="preserve"> project will have the capability of be using bar-codes that have been generated by either a web-service or program</w:t>
+      </w:r>
+      <w:r>
+        <w:rPr>
+          <w:rFonts w:ascii="Times New Roman" w:hAnsi="Times New Roman" w:cs="Times New Roman"/>
+          <w:sz w:val="24"/>
+          <w:szCs w:val="24"/>
+        </w:rPr>
+        <w:t xml:space="preserve">, </w:t>
+      </w:r>
+      <w:r>
+        <w:rPr>
+          <w:rFonts w:ascii="Times New Roman" w:hAnsi="Times New Roman" w:cs="Times New Roman"/>
+          <w:sz w:val="24"/>
+          <w:szCs w:val="24"/>
+        </w:rPr>
+        <w:t xml:space="preserve">The project will be using a variety of options when it comes </w:t>
+      </w:r>
+      <w:r>
+        <w:rPr>
+          <w:rFonts w:ascii="Times New Roman" w:hAnsi="Times New Roman" w:cs="Times New Roman"/>
+          <w:sz w:val="24"/>
+          <w:szCs w:val="24"/>
+        </w:rPr>
+        <w:t>to enable the generation of barcodes for use within the project / application, to allow the users of the application to identify where they are.</w:t>
+      </w:r>
+      <w:r>
         <w:rPr>
           <w:rFonts w:ascii="Times New Roman" w:hAnsi="Times New Roman" w:cs="Times New Roman"/>
           <w:color w:val="000000"/>
@@ -5109,71 +5249,21 @@
           <w:szCs w:val="20"/>
           <w:shd w:val="clear" w:color="auto" w:fill="FFFFFF"/>
         </w:rPr>
-      </w:pPr>
+        <w:t xml:space="preserve"> </w:t>
+      </w:r>
+      <w:r>
+        <w:rPr>
+          <w:rFonts w:ascii="Times New Roman" w:hAnsi="Times New Roman" w:cs="Times New Roman"/>
+          <w:sz w:val="24"/>
+          <w:szCs w:val="24"/>
+        </w:rPr>
+        <w:t>(Windows Report | Error-free Tech Life, 2019)</w:t>
+      </w:r>
     </w:p>
     <w:p>
       <w:pPr>
         <w:spacing w:line="360" w:lineRule="auto"/>
         <w:jc w:val="both"/>
-        <w:rPr>
-          <w:rFonts w:ascii="Times New Roman" w:hAnsi="Times New Roman" w:cs="Times New Roman"/>
-          <w:sz w:val="24"/>
-          <w:szCs w:val="24"/>
-        </w:rPr>
-      </w:pPr>
-    </w:p>
-    <w:p>
-      <w:pPr>
-        <w:spacing w:line="360" w:lineRule="auto"/>
-        <w:jc w:val="both"/>
-        <w:rPr>
-          <w:rFonts w:ascii="Times New Roman" w:hAnsi="Times New Roman" w:cs="Times New Roman"/>
-          <w:sz w:val="24"/>
-          <w:szCs w:val="24"/>
-        </w:rPr>
-      </w:pPr>
-      <w:r>
-        <w:rPr>
-          <w:rFonts w:ascii="Times New Roman" w:hAnsi="Times New Roman" w:cs="Times New Roman"/>
-          <w:sz w:val="24"/>
-          <w:szCs w:val="24"/>
-        </w:rPr>
-        <w:lastRenderedPageBreak/>
-        <w:t>The</w:t>
-      </w:r>
-      <w:r>
-        <w:rPr>
-          <w:rFonts w:ascii="Times New Roman" w:hAnsi="Times New Roman" w:cs="Times New Roman"/>
-          <w:sz w:val="24"/>
-          <w:szCs w:val="24"/>
-        </w:rPr>
-        <w:t xml:space="preserve"> project will have the capability of be using bar-codes that have been generated by either a web-service or program</w:t>
-      </w:r>
-      <w:r>
-        <w:rPr>
-          <w:rFonts w:ascii="Times New Roman" w:hAnsi="Times New Roman" w:cs="Times New Roman"/>
-          <w:sz w:val="24"/>
-          <w:szCs w:val="24"/>
-        </w:rPr>
-        <w:t xml:space="preserve">, </w:t>
-      </w:r>
-      <w:r>
-        <w:rPr>
-          <w:rFonts w:ascii="Times New Roman" w:hAnsi="Times New Roman" w:cs="Times New Roman"/>
-          <w:sz w:val="24"/>
-          <w:szCs w:val="24"/>
-        </w:rPr>
-        <w:t xml:space="preserve">The project will be using a variety of options when it comes </w:t>
-      </w:r>
-      <w:r>
-        <w:rPr>
-          <w:rFonts w:ascii="Times New Roman" w:hAnsi="Times New Roman" w:cs="Times New Roman"/>
-          <w:sz w:val="24"/>
-          <w:szCs w:val="24"/>
-        </w:rPr>
-        <w:t>to enable the generation of barcodes for use within the project / application, to allow the users of the application to identify where they are.</w:t>
-      </w:r>
-      <w:r>
         <w:rPr>
           <w:rFonts w:ascii="Times New Roman" w:hAnsi="Times New Roman" w:cs="Times New Roman"/>
           <w:color w:val="000000"/>
@@ -5181,7 +5271,54 @@
           <w:szCs w:val="20"/>
           <w:shd w:val="clear" w:color="auto" w:fill="FFFFFF"/>
         </w:rPr>
-        <w:t xml:space="preserve"> </w:t>
+      </w:pPr>
+      <w:r>
+        <w:rPr>
+          <w:rFonts w:ascii="Times New Roman" w:hAnsi="Times New Roman" w:cs="Times New Roman"/>
+          <w:sz w:val="24"/>
+          <w:szCs w:val="24"/>
+        </w:rPr>
+        <w:t>Since the generated barcodes are compliant with current standards, any standard or conventional barcode reader will be able to read the generated barcode</w:t>
+      </w:r>
+      <w:r>
+        <w:rPr>
+          <w:rFonts w:ascii="Times New Roman" w:hAnsi="Times New Roman" w:cs="Times New Roman"/>
+          <w:sz w:val="24"/>
+          <w:szCs w:val="24"/>
+        </w:rPr>
+        <w:t xml:space="preserve">, </w:t>
+      </w:r>
+      <w:r>
+        <w:rPr>
+          <w:rFonts w:ascii="Times New Roman" w:hAnsi="Times New Roman" w:cs="Times New Roman"/>
+          <w:sz w:val="24"/>
+          <w:szCs w:val="24"/>
+        </w:rPr>
+        <w:t xml:space="preserve">The options that were researched has shown that </w:t>
+      </w:r>
+      <w:r>
+        <w:rPr>
+          <w:rFonts w:ascii="Times New Roman" w:hAnsi="Times New Roman" w:cs="Times New Roman"/>
+          <w:sz w:val="24"/>
+          <w:szCs w:val="24"/>
+        </w:rPr>
+        <w:t>it is possible to install onto a</w:t>
+      </w:r>
+      <w:r>
+        <w:rPr>
+          <w:rFonts w:ascii="Times New Roman" w:hAnsi="Times New Roman" w:cs="Times New Roman"/>
+          <w:sz w:val="24"/>
+          <w:szCs w:val="24"/>
+        </w:rPr>
+        <w:t>n</w:t>
+      </w:r>
+      <w:r>
+        <w:rPr>
+          <w:rFonts w:ascii="Times New Roman" w:hAnsi="Times New Roman" w:cs="Times New Roman"/>
+          <w:sz w:val="24"/>
+          <w:szCs w:val="24"/>
+        </w:rPr>
+        <w:t xml:space="preserve"> Android Phone, an App that can read both Barcodes and QR codes, and this can be used to test the readability of the barcodes that have generated.</w:t>
       </w:r>
       <w:r>
         <w:rPr>
@@ -5191,7 +5328,39 @@
           <w:szCs w:val="20"/>
           <w:shd w:val="clear" w:color="auto" w:fill="FFFFFF"/>
         </w:rPr>
-        <w:t>(Windows Report | Error-free Tech Life, 2019)</w:t>
+        <w:t xml:space="preserve"> </w:t>
+      </w:r>
+      <w:r>
+        <w:rPr>
+          <w:rFonts w:ascii="Times New Roman" w:hAnsi="Times New Roman" w:cs="Times New Roman"/>
+          <w:color w:val="222222"/>
+          <w:sz w:val="24"/>
+          <w:szCs w:val="24"/>
+          <w:shd w:val="clear" w:color="auto" w:fill="FFFFFF"/>
+        </w:rPr>
+        <w:t>(</w:t>
+      </w:r>
+      <w:proofErr w:type="spellStart"/>
+      <w:r>
+        <w:rPr>
+          <w:rFonts w:ascii="Times New Roman" w:hAnsi="Times New Roman" w:cs="Times New Roman"/>
+          <w:color w:val="222222"/>
+          <w:sz w:val="24"/>
+          <w:szCs w:val="24"/>
+          <w:shd w:val="clear" w:color="auto" w:fill="FFFFFF"/>
+        </w:rPr>
+        <w:t>wikiHow</w:t>
+      </w:r>
+      <w:proofErr w:type="spellEnd"/>
+      <w:r>
+        <w:rPr>
+          <w:rFonts w:ascii="Times New Roman" w:hAnsi="Times New Roman" w:cs="Times New Roman"/>
+          <w:color w:val="222222"/>
+          <w:sz w:val="24"/>
+          <w:szCs w:val="24"/>
+          <w:shd w:val="clear" w:color="auto" w:fill="FFFFFF"/>
+        </w:rPr>
+        <w:t>, 2019)</w:t>
       </w:r>
     </w:p>
     <w:p>
@@ -5200,95 +5369,46 @@
         <w:jc w:val="both"/>
         <w:rPr>
           <w:rFonts w:ascii="Times New Roman" w:hAnsi="Times New Roman" w:cs="Times New Roman"/>
-          <w:color w:val="000000"/>
-          <w:sz w:val="20"/>
-          <w:szCs w:val="20"/>
-          <w:shd w:val="clear" w:color="auto" w:fill="FFFFFF"/>
-        </w:rPr>
-      </w:pPr>
-      <w:r>
-        <w:rPr>
-          <w:rFonts w:ascii="Times New Roman" w:hAnsi="Times New Roman" w:cs="Times New Roman"/>
-          <w:sz w:val="24"/>
-          <w:szCs w:val="24"/>
-        </w:rPr>
-        <w:t>Since the generated barcodes are compliant with current standards, any standard or conventional barcode reader will be able to read the generated barcode</w:t>
-      </w:r>
-      <w:r>
-        <w:rPr>
-          <w:rFonts w:ascii="Times New Roman" w:hAnsi="Times New Roman" w:cs="Times New Roman"/>
-          <w:sz w:val="24"/>
-          <w:szCs w:val="24"/>
-        </w:rPr>
-        <w:t xml:space="preserve">, </w:t>
-      </w:r>
-      <w:r>
-        <w:rPr>
-          <w:rFonts w:ascii="Times New Roman" w:hAnsi="Times New Roman" w:cs="Times New Roman"/>
-          <w:sz w:val="24"/>
-          <w:szCs w:val="24"/>
-        </w:rPr>
-        <w:t xml:space="preserve">The options that were researched has shown that </w:t>
-      </w:r>
-      <w:r>
-        <w:rPr>
-          <w:rFonts w:ascii="Times New Roman" w:hAnsi="Times New Roman" w:cs="Times New Roman"/>
-          <w:sz w:val="24"/>
-          <w:szCs w:val="24"/>
-        </w:rPr>
-        <w:t>it is possible to install onto a</w:t>
-      </w:r>
-      <w:r>
-        <w:rPr>
-          <w:rFonts w:ascii="Times New Roman" w:hAnsi="Times New Roman" w:cs="Times New Roman"/>
-          <w:sz w:val="24"/>
-          <w:szCs w:val="24"/>
-        </w:rPr>
-        <w:t>n</w:t>
-      </w:r>
-      <w:r>
-        <w:rPr>
-          <w:rFonts w:ascii="Times New Roman" w:hAnsi="Times New Roman" w:cs="Times New Roman"/>
-          <w:sz w:val="24"/>
-          <w:szCs w:val="24"/>
-        </w:rPr>
-        <w:t xml:space="preserve"> Android Phone, an App that can read both Barcodes and QR codes, and this can be used to test the readability of the barcodes that have generated.</w:t>
-      </w:r>
-      <w:r>
-        <w:rPr>
-          <w:rFonts w:ascii="Times New Roman" w:hAnsi="Times New Roman" w:cs="Times New Roman"/>
-          <w:color w:val="000000"/>
-          <w:sz w:val="20"/>
-          <w:szCs w:val="20"/>
-          <w:shd w:val="clear" w:color="auto" w:fill="FFFFFF"/>
-        </w:rPr>
-        <w:t xml:space="preserve"> (</w:t>
-      </w:r>
-      <w:proofErr w:type="spellStart"/>
-      <w:r>
-        <w:rPr>
-          <w:rFonts w:ascii="Times New Roman" w:hAnsi="Times New Roman" w:cs="Times New Roman"/>
-          <w:color w:val="000000"/>
-          <w:sz w:val="20"/>
-          <w:szCs w:val="20"/>
-          <w:shd w:val="clear" w:color="auto" w:fill="FFFFFF"/>
-        </w:rPr>
-        <w:t>wikiHow</w:t>
-      </w:r>
-      <w:proofErr w:type="spellEnd"/>
-      <w:r>
-        <w:rPr>
-          <w:rFonts w:ascii="Times New Roman" w:hAnsi="Times New Roman" w:cs="Times New Roman"/>
-          <w:color w:val="000000"/>
-          <w:sz w:val="20"/>
-          <w:szCs w:val="20"/>
-          <w:shd w:val="clear" w:color="auto" w:fill="FFFFFF"/>
-        </w:rPr>
-        <w:t>, 2019)</w:t>
-      </w:r>
+          <w:sz w:val="24"/>
+          <w:szCs w:val="24"/>
+        </w:rPr>
+      </w:pPr>
     </w:p>
     <w:p>
       <w:pPr>
+        <w:pStyle w:val="Heading2"/>
+        <w:spacing w:line="360" w:lineRule="auto"/>
+        <w:rPr>
+          <w:rFonts w:ascii="Times New Roman" w:hAnsi="Times New Roman" w:cs="Times New Roman"/>
+          <w:color w:val="2F5496" w:themeColor="accent1" w:themeShade="BF"/>
+          <w:sz w:val="24"/>
+          <w:szCs w:val="24"/>
+        </w:rPr>
+      </w:pPr>
+      <w:bookmarkStart w:id="8" w:name="_Toc23421799"/>
+      <w:r>
+        <w:rPr>
+          <w:rFonts w:ascii="Times New Roman" w:hAnsi="Times New Roman" w:cs="Times New Roman"/>
+          <w:color w:val="2F5496" w:themeColor="accent1" w:themeShade="BF"/>
+          <w:sz w:val="24"/>
+          <w:szCs w:val="24"/>
+        </w:rPr>
+        <w:lastRenderedPageBreak/>
+        <w:t xml:space="preserve">7.2 </w:t>
+      </w:r>
+      <w:r>
+        <w:rPr>
+          <w:rFonts w:ascii="Times New Roman" w:hAnsi="Times New Roman" w:cs="Times New Roman"/>
+          <w:color w:val="2F5496" w:themeColor="accent1" w:themeShade="BF"/>
+          <w:sz w:val="24"/>
+          <w:szCs w:val="24"/>
+        </w:rPr>
+        <w:t>QR Codes</w:t>
+      </w:r>
+      <w:bookmarkEnd w:id="8"/>
+    </w:p>
+    <w:p>
+      <w:pPr>
         <w:spacing w:line="360" w:lineRule="auto"/>
         <w:jc w:val="both"/>
         <w:rPr>
@@ -5297,51 +5417,9 @@
           <w:szCs w:val="24"/>
         </w:rPr>
       </w:pPr>
-    </w:p>
-    <w:p>
-      <w:pPr>
-        <w:pStyle w:val="Heading2"/>
-        <w:spacing w:line="360" w:lineRule="auto"/>
-        <w:rPr>
-          <w:rFonts w:ascii="Times New Roman" w:hAnsi="Times New Roman" w:cs="Times New Roman"/>
-          <w:sz w:val="24"/>
-          <w:szCs w:val="24"/>
-        </w:rPr>
-      </w:pPr>
-      <w:bookmarkStart w:id="9" w:name="_Toc23416679"/>
-      <w:r>
-        <w:rPr>
-          <w:rFonts w:ascii="Times New Roman" w:hAnsi="Times New Roman" w:cs="Times New Roman"/>
-          <w:sz w:val="24"/>
-          <w:szCs w:val="24"/>
-        </w:rPr>
-        <w:t xml:space="preserve">7.2 </w:t>
-      </w:r>
-      <w:r>
-        <w:rPr>
-          <w:rFonts w:ascii="Times New Roman" w:hAnsi="Times New Roman" w:cs="Times New Roman"/>
-          <w:sz w:val="24"/>
-          <w:szCs w:val="24"/>
-        </w:rPr>
-        <w:t>QR Codes</w:t>
-      </w:r>
-      <w:bookmarkEnd w:id="9"/>
-    </w:p>
-    <w:p>
-      <w:pPr>
-        <w:spacing w:line="360" w:lineRule="auto"/>
-        <w:jc w:val="both"/>
-        <w:rPr>
-          <w:rFonts w:ascii="Times New Roman" w:hAnsi="Times New Roman" w:cs="Times New Roman"/>
-          <w:sz w:val="24"/>
-          <w:szCs w:val="24"/>
-        </w:rPr>
-      </w:pPr>
-      <w:r>
-        <w:rPr>
-          <w:rFonts w:ascii="Times New Roman" w:hAnsi="Times New Roman" w:cs="Times New Roman"/>
-          <w:b/>
-          <w:bCs/>
+      <w:r>
+        <w:rPr>
+          <w:rFonts w:ascii="Times New Roman" w:hAnsi="Times New Roman" w:cs="Times New Roman"/>
           <w:color w:val="222222"/>
           <w:sz w:val="24"/>
           <w:szCs w:val="24"/>
@@ -5362,8 +5440,6 @@
       <w:r>
         <w:rPr>
           <w:rFonts w:ascii="Times New Roman" w:hAnsi="Times New Roman" w:cs="Times New Roman"/>
-          <w:b/>
-          <w:bCs/>
           <w:color w:val="222222"/>
           <w:sz w:val="24"/>
           <w:szCs w:val="24"/>
@@ -5423,7 +5499,19 @@
           <w:szCs w:val="24"/>
           <w:shd w:val="clear" w:color="auto" w:fill="FFFFFF"/>
         </w:rPr>
-        <w:t>) first designed in 1994 for the </w:t>
+        <w:t xml:space="preserve">) first designed in 1994 for </w:t>
+      </w:r>
+      <w:bookmarkStart w:id="9" w:name="_GoBack"/>
+      <w:bookmarkEnd w:id="9"/>
+      <w:r>
+        <w:rPr>
+          <w:rFonts w:ascii="Times New Roman" w:hAnsi="Times New Roman" w:cs="Times New Roman"/>
+          <w:color w:val="222222"/>
+          <w:sz w:val="24"/>
+          <w:szCs w:val="24"/>
+          <w:shd w:val="clear" w:color="auto" w:fill="FFFFFF"/>
+        </w:rPr>
+        <w:t>the </w:t>
       </w:r>
       <w:hyperlink r:id="rId16" w:tooltip="Automotive industry in Japan" w:history="1">
         <w:r>
@@ -5527,8 +5615,8 @@
         <w:rPr>
           <w:rFonts w:ascii="Times New Roman" w:hAnsi="Times New Roman" w:cs="Times New Roman"/>
           <w:color w:val="000000"/>
-          <w:sz w:val="20"/>
-          <w:szCs w:val="20"/>
+          <w:sz w:val="24"/>
+          <w:szCs w:val="24"/>
           <w:shd w:val="clear" w:color="auto" w:fill="FFFFFF"/>
         </w:rPr>
         <w:t>(En.wikipedia.org, 2019)</w:t>
@@ -5586,14 +5674,13 @@
           <w:szCs w:val="24"/>
         </w:rPr>
       </w:pPr>
-      <w:bookmarkStart w:id="10" w:name="_Toc23416680"/>
-      <w:r>
-        <w:rPr>
-          <w:rFonts w:ascii="Times New Roman" w:hAnsi="Times New Roman" w:cs="Times New Roman"/>
-          <w:sz w:val="24"/>
-          <w:szCs w:val="24"/>
-        </w:rPr>
-        <w:lastRenderedPageBreak/>
+      <w:bookmarkStart w:id="10" w:name="_Toc23421800"/>
+      <w:r>
+        <w:rPr>
+          <w:rFonts w:ascii="Times New Roman" w:hAnsi="Times New Roman" w:cs="Times New Roman"/>
+          <w:sz w:val="24"/>
+          <w:szCs w:val="24"/>
+        </w:rPr>
         <w:t>Conclusion</w:t>
       </w:r>
       <w:bookmarkEnd w:id="10"/>
@@ -5859,149 +5946,6 @@
         </w:rPr>
         <w:t>.</w:t>
       </w:r>
-    </w:p>
-    <w:p>
-      <w:pPr>
-        <w:spacing w:line="360" w:lineRule="auto"/>
-        <w:jc w:val="both"/>
-        <w:rPr>
-          <w:rFonts w:ascii="Times New Roman" w:hAnsi="Times New Roman" w:cs="Times New Roman"/>
-          <w:sz w:val="24"/>
-          <w:szCs w:val="24"/>
-        </w:rPr>
-      </w:pPr>
-    </w:p>
-    <w:p>
-      <w:pPr>
-        <w:spacing w:line="360" w:lineRule="auto"/>
-        <w:jc w:val="both"/>
-        <w:rPr>
-          <w:rFonts w:ascii="Times New Roman" w:hAnsi="Times New Roman" w:cs="Times New Roman"/>
-          <w:sz w:val="24"/>
-          <w:szCs w:val="24"/>
-        </w:rPr>
-      </w:pPr>
-    </w:p>
-    <w:p>
-      <w:pPr>
-        <w:spacing w:line="360" w:lineRule="auto"/>
-        <w:jc w:val="both"/>
-        <w:rPr>
-          <w:rFonts w:ascii="Times New Roman" w:hAnsi="Times New Roman" w:cs="Times New Roman"/>
-          <w:sz w:val="24"/>
-          <w:szCs w:val="24"/>
-        </w:rPr>
-      </w:pPr>
-    </w:p>
-    <w:p>
-      <w:pPr>
-        <w:spacing w:line="360" w:lineRule="auto"/>
-        <w:jc w:val="both"/>
-        <w:rPr>
-          <w:rFonts w:ascii="Times New Roman" w:hAnsi="Times New Roman" w:cs="Times New Roman"/>
-          <w:sz w:val="24"/>
-          <w:szCs w:val="24"/>
-        </w:rPr>
-      </w:pPr>
-    </w:p>
-    <w:p>
-      <w:pPr>
-        <w:spacing w:line="360" w:lineRule="auto"/>
-        <w:jc w:val="both"/>
-        <w:rPr>
-          <w:rFonts w:ascii="Times New Roman" w:hAnsi="Times New Roman" w:cs="Times New Roman"/>
-          <w:sz w:val="24"/>
-          <w:szCs w:val="24"/>
-        </w:rPr>
-      </w:pPr>
-    </w:p>
-    <w:p>
-      <w:pPr>
-        <w:spacing w:line="360" w:lineRule="auto"/>
-        <w:jc w:val="both"/>
-        <w:rPr>
-          <w:rFonts w:ascii="Times New Roman" w:hAnsi="Times New Roman" w:cs="Times New Roman"/>
-          <w:sz w:val="24"/>
-          <w:szCs w:val="24"/>
-        </w:rPr>
-      </w:pPr>
-    </w:p>
-    <w:p>
-      <w:pPr>
-        <w:spacing w:line="360" w:lineRule="auto"/>
-        <w:jc w:val="both"/>
-        <w:rPr>
-          <w:rFonts w:ascii="Times New Roman" w:hAnsi="Times New Roman" w:cs="Times New Roman"/>
-          <w:sz w:val="24"/>
-          <w:szCs w:val="24"/>
-        </w:rPr>
-      </w:pPr>
-    </w:p>
-    <w:p>
-      <w:pPr>
-        <w:spacing w:line="360" w:lineRule="auto"/>
-        <w:jc w:val="both"/>
-        <w:rPr>
-          <w:rFonts w:ascii="Times New Roman" w:hAnsi="Times New Roman" w:cs="Times New Roman"/>
-          <w:sz w:val="24"/>
-          <w:szCs w:val="24"/>
-        </w:rPr>
-      </w:pPr>
-    </w:p>
-    <w:p>
-      <w:pPr>
-        <w:spacing w:line="360" w:lineRule="auto"/>
-        <w:jc w:val="both"/>
-        <w:rPr>
-          <w:rFonts w:ascii="Times New Roman" w:hAnsi="Times New Roman" w:cs="Times New Roman"/>
-          <w:sz w:val="24"/>
-          <w:szCs w:val="24"/>
-        </w:rPr>
-      </w:pPr>
-    </w:p>
-    <w:p>
-      <w:pPr>
-        <w:spacing w:line="360" w:lineRule="auto"/>
-        <w:jc w:val="both"/>
-        <w:rPr>
-          <w:rFonts w:ascii="Times New Roman" w:hAnsi="Times New Roman" w:cs="Times New Roman"/>
-          <w:sz w:val="24"/>
-          <w:szCs w:val="24"/>
-        </w:rPr>
-      </w:pPr>
-    </w:p>
-    <w:p>
-      <w:pPr>
-        <w:spacing w:line="360" w:lineRule="auto"/>
-        <w:jc w:val="both"/>
-        <w:rPr>
-          <w:rFonts w:ascii="Times New Roman" w:hAnsi="Times New Roman" w:cs="Times New Roman"/>
-          <w:sz w:val="24"/>
-          <w:szCs w:val="24"/>
-        </w:rPr>
-      </w:pPr>
-    </w:p>
-    <w:p>
-      <w:pPr>
-        <w:spacing w:line="360" w:lineRule="auto"/>
-        <w:jc w:val="both"/>
-        <w:rPr>
-          <w:rFonts w:ascii="Times New Roman" w:hAnsi="Times New Roman" w:cs="Times New Roman"/>
-          <w:sz w:val="24"/>
-          <w:szCs w:val="24"/>
-        </w:rPr>
-      </w:pPr>
-    </w:p>
-    <w:p>
-      <w:pPr>
-        <w:spacing w:line="360" w:lineRule="auto"/>
-        <w:jc w:val="both"/>
-        <w:rPr>
-          <w:rFonts w:ascii="Times New Roman" w:hAnsi="Times New Roman" w:cs="Times New Roman"/>
-          <w:sz w:val="24"/>
-          <w:szCs w:val="24"/>
-        </w:rPr>
-      </w:pPr>
     </w:p>
     <w:p>
       <w:pPr>
@@ -6017,7 +5961,7 @@
           <w:szCs w:val="24"/>
         </w:rPr>
       </w:pPr>
-      <w:bookmarkStart w:id="11" w:name="_Toc23416681"/>
+      <w:bookmarkStart w:id="11" w:name="_Toc23421801"/>
       <w:r>
         <w:rPr>
           <w:rFonts w:ascii="Times New Roman" w:hAnsi="Times New Roman" w:cs="Times New Roman"/>
@@ -6383,20 +6327,20 @@
           <w:szCs w:val="24"/>
           <w:shd w:val="clear" w:color="auto" w:fill="FFFFFF"/>
         </w:rPr>
-        <w:t xml:space="preserve">Howstuffworks. (2012). What's an NFC </w:t>
-      </w:r>
-      <w:proofErr w:type="gramStart"/>
-      <w:r>
-        <w:rPr>
-          <w:rFonts w:ascii="Times New Roman" w:hAnsi="Times New Roman" w:cs="Times New Roman"/>
+        <w:t xml:space="preserve">Howstuffworks. (2012). </w:t>
+      </w:r>
+      <w:r>
+        <w:rPr>
+          <w:rFonts w:ascii="Times New Roman" w:hAnsi="Times New Roman" w:cs="Times New Roman"/>
+          <w:i/>
+          <w:iCs/>
           <w:color w:val="000000"/>
           <w:sz w:val="24"/>
           <w:szCs w:val="24"/>
           <w:shd w:val="clear" w:color="auto" w:fill="FFFFFF"/>
         </w:rPr>
-        <w:t>tag?.</w:t>
-      </w:r>
-      <w:proofErr w:type="gramEnd"/>
+        <w:t>What's an NFC tag?</w:t>
+      </w:r>
       <w:r>
         <w:rPr>
           <w:rFonts w:ascii="Times New Roman" w:hAnsi="Times New Roman" w:cs="Times New Roman"/>
@@ -6405,7 +6349,7 @@
           <w:szCs w:val="24"/>
           <w:shd w:val="clear" w:color="auto" w:fill="FFFFFF"/>
         </w:rPr>
-        <w:t xml:space="preserve"> [ONLINE] Available at: </w:t>
+        <w:t>. [ONLINE] Available at: </w:t>
       </w:r>
       <w:hyperlink r:id="rId23" w:history="1">
         <w:r>
@@ -6450,7 +6394,29 @@
           <w:szCs w:val="24"/>
           <w:shd w:val="clear" w:color="auto" w:fill="FFFFFF"/>
         </w:rPr>
-        <w:t>AndroidAuthority. (2018). All you need to know about NFC Tags. [ONLINE] Available at: </w:t>
+        <w:t xml:space="preserve">AndroidAuthority. (2018). </w:t>
+      </w:r>
+      <w:r>
+        <w:rPr>
+          <w:rFonts w:ascii="Times New Roman" w:hAnsi="Times New Roman" w:cs="Times New Roman"/>
+          <w:i/>
+          <w:iCs/>
+          <w:color w:val="000000"/>
+          <w:sz w:val="24"/>
+          <w:szCs w:val="24"/>
+          <w:shd w:val="clear" w:color="auto" w:fill="FFFFFF"/>
+        </w:rPr>
+        <w:t>All you need to know about NFC Tags</w:t>
+      </w:r>
+      <w:r>
+        <w:rPr>
+          <w:rFonts w:ascii="Times New Roman" w:hAnsi="Times New Roman" w:cs="Times New Roman"/>
+          <w:color w:val="000000"/>
+          <w:sz w:val="24"/>
+          <w:szCs w:val="24"/>
+          <w:shd w:val="clear" w:color="auto" w:fill="FFFFFF"/>
+        </w:rPr>
+        <w:t>. [ONLINE] Available at: </w:t>
       </w:r>
       <w:hyperlink r:id="rId24" w:history="1">
         <w:r>
@@ -6482,6 +6448,7 @@
         <w:rPr>
           <w:rFonts w:ascii="Times New Roman" w:hAnsi="Times New Roman" w:cs="Times New Roman"/>
           <w:color w:val="000000"/>
+          <w:spacing w:val="-14"/>
           <w:sz w:val="24"/>
           <w:szCs w:val="24"/>
           <w:shd w:val="clear" w:color="auto" w:fill="FFFFFF"/>
@@ -6491,17 +6458,43 @@
         <w:rPr>
           <w:rFonts w:ascii="Times New Roman" w:hAnsi="Times New Roman" w:cs="Times New Roman"/>
           <w:color w:val="000000"/>
-          <w:sz w:val="24"/>
-          <w:szCs w:val="24"/>
-          <w:shd w:val="clear" w:color="auto" w:fill="FFFFFF"/>
-        </w:rPr>
-        <w:t>Dummies. (2019). The 5 NFC Tag Types. [ONLINE] Available at: </w:t>
+          <w:spacing w:val="-14"/>
+          <w:sz w:val="24"/>
+          <w:szCs w:val="24"/>
+          <w:shd w:val="clear" w:color="auto" w:fill="FFFFFF"/>
+        </w:rPr>
+        <w:t xml:space="preserve">Dummies. (2019). </w:t>
+      </w:r>
+      <w:r>
+        <w:rPr>
+          <w:rFonts w:ascii="Times New Roman" w:hAnsi="Times New Roman" w:cs="Times New Roman"/>
+          <w:i/>
+          <w:iCs/>
+          <w:color w:val="000000"/>
+          <w:spacing w:val="-14"/>
+          <w:sz w:val="24"/>
+          <w:szCs w:val="24"/>
+          <w:shd w:val="clear" w:color="auto" w:fill="FFFFFF"/>
+        </w:rPr>
+        <w:t>The 5 NFC Tag Types</w:t>
+      </w:r>
+      <w:r>
+        <w:rPr>
+          <w:rFonts w:ascii="Times New Roman" w:hAnsi="Times New Roman" w:cs="Times New Roman"/>
+          <w:color w:val="000000"/>
+          <w:spacing w:val="-14"/>
+          <w:sz w:val="24"/>
+          <w:szCs w:val="24"/>
+          <w:shd w:val="clear" w:color="auto" w:fill="FFFFFF"/>
+        </w:rPr>
+        <w:t>. [ONLINE] Available at: </w:t>
       </w:r>
       <w:hyperlink r:id="rId25" w:history="1">
         <w:r>
           <w:rPr>
             <w:rFonts w:ascii="Times New Roman" w:hAnsi="Times New Roman" w:cs="Times New Roman"/>
             <w:color w:val="000000"/>
+            <w:spacing w:val="-14"/>
             <w:sz w:val="24"/>
             <w:szCs w:val="24"/>
             <w:shd w:val="clear" w:color="auto" w:fill="FFFFFF"/>
@@ -6513,6 +6506,7 @@
         <w:rPr>
           <w:rFonts w:ascii="Times New Roman" w:hAnsi="Times New Roman" w:cs="Times New Roman"/>
           <w:color w:val="000000"/>
+          <w:spacing w:val="-14"/>
           <w:sz w:val="24"/>
           <w:szCs w:val="24"/>
           <w:shd w:val="clear" w:color="auto" w:fill="FFFFFF"/>
@@ -6536,8 +6530,8 @@
         <w:rPr>
           <w:rFonts w:ascii="Times New Roman" w:hAnsi="Times New Roman" w:cs="Times New Roman"/>
           <w:color w:val="000000"/>
-          <w:sz w:val="20"/>
-          <w:szCs w:val="20"/>
+          <w:sz w:val="24"/>
+          <w:szCs w:val="24"/>
           <w:shd w:val="clear" w:color="auto" w:fill="FFFFFF"/>
         </w:rPr>
         <w:t>Gs1.org. (2019). </w:t>
@@ -6548,44 +6542,21 @@
           <w:i/>
           <w:iCs/>
           <w:color w:val="000000"/>
-          <w:sz w:val="20"/>
-          <w:szCs w:val="20"/>
-          <w:shd w:val="clear" w:color="auto" w:fill="FFFFFF"/>
-        </w:rPr>
-        <w:t>10 steps to barcode your product - Barcodes | GS1</w:t>
+          <w:sz w:val="24"/>
+          <w:szCs w:val="24"/>
+          <w:shd w:val="clear" w:color="auto" w:fill="FFFFFF"/>
+        </w:rPr>
+        <w:t>10 steps to barcode your product - Barcodes</w:t>
       </w:r>
       <w:r>
         <w:rPr>
           <w:rFonts w:ascii="Times New Roman" w:hAnsi="Times New Roman" w:cs="Times New Roman"/>
           <w:color w:val="000000"/>
-          <w:sz w:val="20"/>
-          <w:szCs w:val="20"/>
-          <w:shd w:val="clear" w:color="auto" w:fill="FFFFFF"/>
-        </w:rPr>
-        <w:t>. [online] Available at: https://www.gs1.org/standards/barcodes/10-steps-to-barcode-your-product/english [Accessed 31 Oct. 2019].</w:t>
-      </w:r>
-    </w:p>
-    <w:p>
-      <w:pPr>
-        <w:spacing w:line="360" w:lineRule="auto"/>
-        <w:jc w:val="both"/>
-        <w:rPr>
-          <w:rFonts w:ascii="Times New Roman" w:hAnsi="Times New Roman" w:cs="Times New Roman"/>
-          <w:color w:val="000000"/>
-          <w:sz w:val="24"/>
-          <w:szCs w:val="24"/>
-          <w:shd w:val="clear" w:color="auto" w:fill="FFFFFF"/>
-        </w:rPr>
-      </w:pPr>
-      <w:r>
-        <w:rPr>
-          <w:rFonts w:ascii="Times New Roman" w:hAnsi="Times New Roman" w:cs="Times New Roman"/>
-          <w:color w:val="000000"/>
-          <w:sz w:val="24"/>
-          <w:szCs w:val="24"/>
-          <w:shd w:val="clear" w:color="auto" w:fill="FFFFFF"/>
-        </w:rPr>
-        <w:t>GiPStech. (2019). </w:t>
+          <w:sz w:val="24"/>
+          <w:szCs w:val="24"/>
+          <w:shd w:val="clear" w:color="auto" w:fill="FFFFFF"/>
+        </w:rPr>
+        <w:t xml:space="preserve"> | </w:t>
       </w:r>
       <w:r>
         <w:rPr>
@@ -6597,7 +6568,7 @@
           <w:szCs w:val="24"/>
           <w:shd w:val="clear" w:color="auto" w:fill="FFFFFF"/>
         </w:rPr>
-        <w:t>GiPStech localization deployment at Tokyo Shinjuku metro station</w:t>
+        <w:t>GS1</w:t>
       </w:r>
       <w:r>
         <w:rPr>
@@ -6607,7 +6578,7 @@
           <w:szCs w:val="24"/>
           <w:shd w:val="clear" w:color="auto" w:fill="FFFFFF"/>
         </w:rPr>
-        <w:t>. [online] Available at: http://www.gipstech.com/2019/02/25/gipstech-localization-deployment-at-tokyo-shinjuku-metro-station/ [Accessed 28 Oct. 2019].</w:t>
+        <w:t>. [online] Available at: https://www.gs1.org/standards/barcodes/10-steps-to-barcode-your-product/english [Accessed 31 Oct. 2019].</w:t>
       </w:r>
     </w:p>
     <w:p>
@@ -6630,8 +6601,7 @@
           <w:szCs w:val="24"/>
           <w:shd w:val="clear" w:color="auto" w:fill="FFFFFF"/>
         </w:rPr>
-        <w:lastRenderedPageBreak/>
-        <w:t>Geospatial World. (2019). </w:t>
+        <w:t>GiPStech. (2019). </w:t>
       </w:r>
       <w:r>
         <w:rPr>
@@ -6643,7 +6613,7 @@
           <w:szCs w:val="24"/>
           <w:shd w:val="clear" w:color="auto" w:fill="FFFFFF"/>
         </w:rPr>
-        <w:t>What is Apple’s Indoor Positioning System? - Geospatial World</w:t>
+        <w:t>GiPStech localization deployment at Tokyo Shinjuku metro station</w:t>
       </w:r>
       <w:r>
         <w:rPr>
@@ -6653,7 +6623,7 @@
           <w:szCs w:val="24"/>
           <w:shd w:val="clear" w:color="auto" w:fill="FFFFFF"/>
         </w:rPr>
-        <w:t>. [online] Available at: https://www.geospatialworld.net/blogs/what-is-apples-indoor-positioning-system/ [Accessed 28 Oct. 2019].</w:t>
+        <w:t>. [online] Available at: http://www.gipstech.com/2019/02/25/gipstech-localization-deployment-at-tokyo-shinjuku-metro-station/ [Accessed 28 Oct. 2019].</w:t>
       </w:r>
     </w:p>
     <w:p>
@@ -6662,19 +6632,22 @@
         <w:jc w:val="both"/>
         <w:rPr>
           <w:rFonts w:ascii="Times New Roman" w:hAnsi="Times New Roman" w:cs="Times New Roman"/>
-          <w:sz w:val="24"/>
-          <w:szCs w:val="24"/>
-        </w:rPr>
-      </w:pPr>
-      <w:r>
-        <w:rPr>
-          <w:rFonts w:ascii="Times New Roman" w:hAnsi="Times New Roman" w:cs="Times New Roman"/>
           <w:color w:val="000000"/>
           <w:sz w:val="24"/>
           <w:szCs w:val="24"/>
           <w:shd w:val="clear" w:color="auto" w:fill="FFFFFF"/>
         </w:rPr>
-        <w:t>Directionsmag.com. (2019). </w:t>
+      </w:pPr>
+      <w:r>
+        <w:rPr>
+          <w:rFonts w:ascii="Times New Roman" w:hAnsi="Times New Roman" w:cs="Times New Roman"/>
+          <w:color w:val="000000"/>
+          <w:sz w:val="24"/>
+          <w:szCs w:val="24"/>
+          <w:shd w:val="clear" w:color="auto" w:fill="FFFFFF"/>
+        </w:rPr>
+        <w:lastRenderedPageBreak/>
+        <w:t>Geospatial World. (2019). </w:t>
       </w:r>
       <w:r>
         <w:rPr>
@@ -6686,9 +6659,39 @@
           <w:szCs w:val="24"/>
           <w:shd w:val="clear" w:color="auto" w:fill="FFFFFF"/>
         </w:rPr>
-        <w:t xml:space="preserve">Indoor Positioning and Navigation – The Next LBS </w:t>
-      </w:r>
-      <w:proofErr w:type="gramStart"/>
+        <w:t>What is Apple’s Indoor Positioning System? - Geospatial World</w:t>
+      </w:r>
+      <w:r>
+        <w:rPr>
+          <w:rFonts w:ascii="Times New Roman" w:hAnsi="Times New Roman" w:cs="Times New Roman"/>
+          <w:color w:val="000000"/>
+          <w:sz w:val="24"/>
+          <w:szCs w:val="24"/>
+          <w:shd w:val="clear" w:color="auto" w:fill="FFFFFF"/>
+        </w:rPr>
+        <w:t>. [online] Available at: https://www.geospatialworld.net/blogs/what-is-apples-indoor-positioning-system/ [Accessed 28 Oct. 2019].</w:t>
+      </w:r>
+    </w:p>
+    <w:p>
+      <w:pPr>
+        <w:spacing w:line="360" w:lineRule="auto"/>
+        <w:jc w:val="both"/>
+        <w:rPr>
+          <w:rFonts w:ascii="Times New Roman" w:hAnsi="Times New Roman" w:cs="Times New Roman"/>
+          <w:sz w:val="24"/>
+          <w:szCs w:val="24"/>
+        </w:rPr>
+      </w:pPr>
+      <w:r>
+        <w:rPr>
+          <w:rFonts w:ascii="Times New Roman" w:hAnsi="Times New Roman" w:cs="Times New Roman"/>
+          <w:color w:val="000000"/>
+          <w:sz w:val="24"/>
+          <w:szCs w:val="24"/>
+          <w:shd w:val="clear" w:color="auto" w:fill="FFFFFF"/>
+        </w:rPr>
+        <w:t>Directionsmag.com. (2019). </w:t>
+      </w:r>
       <w:r>
         <w:rPr>
           <w:rFonts w:ascii="Times New Roman" w:hAnsi="Times New Roman" w:cs="Times New Roman"/>
@@ -6699,7 +6702,7 @@
           <w:szCs w:val="24"/>
           <w:shd w:val="clear" w:color="auto" w:fill="FFFFFF"/>
         </w:rPr>
-        <w:t>Frontier?</w:t>
+        <w:t>Indoor Positioning and Navigation – The Next LBS Frontier?</w:t>
       </w:r>
       <w:r>
         <w:rPr>
@@ -6709,18 +6712,7 @@
           <w:szCs w:val="24"/>
           <w:shd w:val="clear" w:color="auto" w:fill="FFFFFF"/>
         </w:rPr>
-        <w:t>.</w:t>
-      </w:r>
-      <w:proofErr w:type="gramEnd"/>
-      <w:r>
-        <w:rPr>
-          <w:rFonts w:ascii="Times New Roman" w:hAnsi="Times New Roman" w:cs="Times New Roman"/>
-          <w:color w:val="000000"/>
-          <w:sz w:val="24"/>
-          <w:szCs w:val="24"/>
-          <w:shd w:val="clear" w:color="auto" w:fill="FFFFFF"/>
-        </w:rPr>
-        <w:t xml:space="preserve"> [online] Available at: https://www.directionsmag.com/article/2119 [Accessed 28 Oct. 2019].</w:t>
+        <w:t>. [online] Available at: https://www.directionsmag.com/article/2119 [Accessed 28 Oct. 2019].</w:t>
       </w:r>
     </w:p>
     <w:p>
@@ -6730,8 +6722,8 @@
         <w:rPr>
           <w:rFonts w:ascii="Times New Roman" w:hAnsi="Times New Roman" w:cs="Times New Roman"/>
           <w:color w:val="000000"/>
-          <w:sz w:val="20"/>
-          <w:szCs w:val="20"/>
+          <w:sz w:val="24"/>
+          <w:szCs w:val="24"/>
           <w:shd w:val="clear" w:color="auto" w:fill="FFFFFF"/>
         </w:rPr>
       </w:pPr>
@@ -6739,8 +6731,8 @@
         <w:rPr>
           <w:rFonts w:ascii="Times New Roman" w:hAnsi="Times New Roman" w:cs="Times New Roman"/>
           <w:color w:val="000000"/>
-          <w:sz w:val="20"/>
-          <w:szCs w:val="20"/>
+          <w:sz w:val="24"/>
+          <w:szCs w:val="24"/>
           <w:shd w:val="clear" w:color="auto" w:fill="FFFFFF"/>
         </w:rPr>
         <w:t>En.wikipedia.org. (2019). </w:t>
@@ -6751,8 +6743,8 @@
           <w:i/>
           <w:iCs/>
           <w:color w:val="000000"/>
-          <w:sz w:val="20"/>
-          <w:szCs w:val="20"/>
+          <w:sz w:val="24"/>
+          <w:szCs w:val="24"/>
           <w:shd w:val="clear" w:color="auto" w:fill="FFFFFF"/>
         </w:rPr>
         <w:t>Barcode</w:t>
@@ -6761,8 +6753,8 @@
         <w:rPr>
           <w:rFonts w:ascii="Times New Roman" w:hAnsi="Times New Roman" w:cs="Times New Roman"/>
           <w:color w:val="000000"/>
-          <w:sz w:val="20"/>
-          <w:szCs w:val="20"/>
+          <w:sz w:val="24"/>
+          <w:szCs w:val="24"/>
           <w:shd w:val="clear" w:color="auto" w:fill="FFFFFF"/>
         </w:rPr>
         <w:t>. [online] Available at: https://en.wikipedia.org/wiki/Barcode [Accessed 31 Oct. 2019].</w:t>
@@ -6775,8 +6767,8 @@
         <w:rPr>
           <w:rFonts w:ascii="Times New Roman" w:hAnsi="Times New Roman" w:cs="Times New Roman"/>
           <w:color w:val="000000"/>
-          <w:sz w:val="20"/>
-          <w:szCs w:val="20"/>
+          <w:sz w:val="24"/>
+          <w:szCs w:val="24"/>
           <w:shd w:val="clear" w:color="auto" w:fill="FFFFFF"/>
         </w:rPr>
       </w:pPr>
@@ -6784,8 +6776,8 @@
         <w:rPr>
           <w:rFonts w:ascii="Times New Roman" w:hAnsi="Times New Roman" w:cs="Times New Roman"/>
           <w:color w:val="000000"/>
-          <w:sz w:val="20"/>
-          <w:szCs w:val="20"/>
+          <w:sz w:val="24"/>
+          <w:szCs w:val="24"/>
           <w:shd w:val="clear" w:color="auto" w:fill="FFFFFF"/>
         </w:rPr>
         <w:t>Windows Report | Error-free Tech Life. (2019). </w:t>
@@ -6796,8 +6788,8 @@
           <w:i/>
           <w:iCs/>
           <w:color w:val="000000"/>
-          <w:sz w:val="20"/>
-          <w:szCs w:val="20"/>
+          <w:sz w:val="24"/>
+          <w:szCs w:val="24"/>
           <w:shd w:val="clear" w:color="auto" w:fill="FFFFFF"/>
         </w:rPr>
         <w:t>7 tools to create barcodes in 2019 in under 2 minutes</w:t>
@@ -6806,8 +6798,8 @@
         <w:rPr>
           <w:rFonts w:ascii="Times New Roman" w:hAnsi="Times New Roman" w:cs="Times New Roman"/>
           <w:color w:val="000000"/>
-          <w:sz w:val="20"/>
-          <w:szCs w:val="20"/>
+          <w:sz w:val="24"/>
+          <w:szCs w:val="24"/>
           <w:shd w:val="clear" w:color="auto" w:fill="FFFFFF"/>
         </w:rPr>
         <w:t>. [online] Available at: https://windowsreport.com/software-create-barcodes/ [Accessed 31 Oct. 2019].</w:t>
@@ -6820,8 +6812,8 @@
         <w:rPr>
           <w:rFonts w:ascii="Times New Roman" w:hAnsi="Times New Roman" w:cs="Times New Roman"/>
           <w:color w:val="000000"/>
-          <w:sz w:val="20"/>
-          <w:szCs w:val="20"/>
+          <w:sz w:val="24"/>
+          <w:szCs w:val="24"/>
           <w:shd w:val="clear" w:color="auto" w:fill="FFFFFF"/>
         </w:rPr>
       </w:pPr>
@@ -6830,8 +6822,8 @@
         <w:rPr>
           <w:rFonts w:ascii="Times New Roman" w:hAnsi="Times New Roman" w:cs="Times New Roman"/>
           <w:color w:val="000000"/>
-          <w:sz w:val="20"/>
-          <w:szCs w:val="20"/>
+          <w:sz w:val="24"/>
+          <w:szCs w:val="24"/>
           <w:shd w:val="clear" w:color="auto" w:fill="FFFFFF"/>
         </w:rPr>
         <w:t>wikiHow</w:t>
@@ -6841,8 +6833,8 @@
         <w:rPr>
           <w:rFonts w:ascii="Times New Roman" w:hAnsi="Times New Roman" w:cs="Times New Roman"/>
           <w:color w:val="000000"/>
-          <w:sz w:val="20"/>
-          <w:szCs w:val="20"/>
+          <w:sz w:val="24"/>
+          <w:szCs w:val="24"/>
           <w:shd w:val="clear" w:color="auto" w:fill="FFFFFF"/>
         </w:rPr>
         <w:t>. (2019). </w:t>
@@ -6853,87 +6845,63 @@
           <w:i/>
           <w:iCs/>
           <w:color w:val="000000"/>
-          <w:sz w:val="20"/>
-          <w:szCs w:val="20"/>
-          <w:shd w:val="clear" w:color="auto" w:fill="FFFFFF"/>
-        </w:rPr>
-        <w:t xml:space="preserve">How to Scan Barcodes </w:t>
-      </w:r>
-      <w:proofErr w:type="gramStart"/>
+          <w:sz w:val="24"/>
+          <w:szCs w:val="24"/>
+          <w:shd w:val="clear" w:color="auto" w:fill="FFFFFF"/>
+        </w:rPr>
+        <w:t>How to Scan Barcodes With an Android Phone Using Barcode Scanner</w:t>
+      </w:r>
+      <w:r>
+        <w:rPr>
+          <w:rFonts w:ascii="Times New Roman" w:hAnsi="Times New Roman" w:cs="Times New Roman"/>
+          <w:color w:val="000000"/>
+          <w:sz w:val="24"/>
+          <w:szCs w:val="24"/>
+          <w:shd w:val="clear" w:color="auto" w:fill="FFFFFF"/>
+        </w:rPr>
+        <w:t>. [online] Available at: https://www.wikihow.com/Scan-Barcodes-With-an-Android-Phone-Using-Barcode-Scanner [Accessed 31 Oct. 2019].</w:t>
+      </w:r>
+    </w:p>
+    <w:p>
+      <w:pPr>
+        <w:spacing w:line="360" w:lineRule="auto"/>
+        <w:jc w:val="both"/>
+        <w:rPr>
+          <w:rFonts w:ascii="Times New Roman" w:hAnsi="Times New Roman" w:cs="Times New Roman"/>
+          <w:color w:val="000000"/>
+          <w:sz w:val="24"/>
+          <w:szCs w:val="24"/>
+          <w:shd w:val="clear" w:color="auto" w:fill="FFFFFF"/>
+        </w:rPr>
+      </w:pPr>
+      <w:r>
+        <w:rPr>
+          <w:rFonts w:ascii="Times New Roman" w:hAnsi="Times New Roman" w:cs="Times New Roman"/>
+          <w:color w:val="000000"/>
+          <w:sz w:val="24"/>
+          <w:szCs w:val="24"/>
+          <w:shd w:val="clear" w:color="auto" w:fill="FFFFFF"/>
+        </w:rPr>
+        <w:t>En.wikipedia.org. (2019). </w:t>
+      </w:r>
       <w:r>
         <w:rPr>
           <w:rFonts w:ascii="Times New Roman" w:hAnsi="Times New Roman" w:cs="Times New Roman"/>
           <w:i/>
           <w:iCs/>
           <w:color w:val="000000"/>
-          <w:sz w:val="20"/>
-          <w:szCs w:val="20"/>
-          <w:shd w:val="clear" w:color="auto" w:fill="FFFFFF"/>
-        </w:rPr>
-        <w:t>With</w:t>
-      </w:r>
-      <w:proofErr w:type="gramEnd"/>
-      <w:r>
-        <w:rPr>
-          <w:rFonts w:ascii="Times New Roman" w:hAnsi="Times New Roman" w:cs="Times New Roman"/>
-          <w:i/>
-          <w:iCs/>
+          <w:sz w:val="24"/>
+          <w:szCs w:val="24"/>
+          <w:shd w:val="clear" w:color="auto" w:fill="FFFFFF"/>
+        </w:rPr>
+        <w:t>QR code</w:t>
+      </w:r>
+      <w:r>
+        <w:rPr>
+          <w:rFonts w:ascii="Times New Roman" w:hAnsi="Times New Roman" w:cs="Times New Roman"/>
           <w:color w:val="000000"/>
-          <w:sz w:val="20"/>
-          <w:szCs w:val="20"/>
-          <w:shd w:val="clear" w:color="auto" w:fill="FFFFFF"/>
-        </w:rPr>
-        <w:t xml:space="preserve"> an Android Phone Using Barcode Scanner</w:t>
-      </w:r>
-      <w:r>
-        <w:rPr>
-          <w:rFonts w:ascii="Times New Roman" w:hAnsi="Times New Roman" w:cs="Times New Roman"/>
-          <w:color w:val="000000"/>
-          <w:sz w:val="20"/>
-          <w:szCs w:val="20"/>
-          <w:shd w:val="clear" w:color="auto" w:fill="FFFFFF"/>
-        </w:rPr>
-        <w:t>. [online] Available at: https://www.wikihow.com/Scan-Barcodes-With-an-Android-Phone-Using-Barcode-Scanner [Accessed 31 Oct. 2019].</w:t>
-      </w:r>
-    </w:p>
-    <w:p>
-      <w:pPr>
-        <w:spacing w:line="360" w:lineRule="auto"/>
-        <w:jc w:val="both"/>
-        <w:rPr>
-          <w:rFonts w:ascii="Times New Roman" w:hAnsi="Times New Roman" w:cs="Times New Roman"/>
-          <w:sz w:val="24"/>
-          <w:szCs w:val="24"/>
-        </w:rPr>
-      </w:pPr>
-      <w:r>
-        <w:rPr>
-          <w:rFonts w:ascii="Times New Roman" w:hAnsi="Times New Roman" w:cs="Times New Roman"/>
-          <w:color w:val="000000"/>
-          <w:sz w:val="20"/>
-          <w:szCs w:val="20"/>
-          <w:shd w:val="clear" w:color="auto" w:fill="FFFFFF"/>
-        </w:rPr>
-        <w:t>En.wikipedia.org. (2019). </w:t>
-      </w:r>
-      <w:r>
-        <w:rPr>
-          <w:rFonts w:ascii="Times New Roman" w:hAnsi="Times New Roman" w:cs="Times New Roman"/>
-          <w:i/>
-          <w:iCs/>
-          <w:color w:val="000000"/>
-          <w:sz w:val="20"/>
-          <w:szCs w:val="20"/>
-          <w:shd w:val="clear" w:color="auto" w:fill="FFFFFF"/>
-        </w:rPr>
-        <w:t>QR code</w:t>
-      </w:r>
-      <w:r>
-        <w:rPr>
-          <w:rFonts w:ascii="Times New Roman" w:hAnsi="Times New Roman" w:cs="Times New Roman"/>
-          <w:color w:val="000000"/>
-          <w:sz w:val="20"/>
-          <w:szCs w:val="20"/>
+          <w:sz w:val="24"/>
+          <w:szCs w:val="24"/>
           <w:shd w:val="clear" w:color="auto" w:fill="FFFFFF"/>
         </w:rPr>
         <w:t>. [online] Available at: https://en.wikipedia.org/wiki/QR_code [Accessed 31 Oct. 2019].</w:t>
@@ -9357,18 +9325,18 @@
 </file>
 
 <file path=customXml/item3.xml><?xml version="1.0" encoding="utf-8"?>
+<p:properties xmlns:p="http://schemas.microsoft.com/office/2006/metadata/properties" xmlns:xsi="http://www.w3.org/2001/XMLSchema-instance" xmlns:pc="http://schemas.microsoft.com/office/infopath/2007/PartnerControls">
+  <documentManagement/>
+</p:properties>
+</file>
+
+<file path=customXml/item4.xml><?xml version="1.0" encoding="utf-8"?>
 <?mso-contentType ?>
 <FormTemplates xmlns="http://schemas.microsoft.com/sharepoint/v3/contenttype/forms">
   <Display>DocumentLibraryForm</Display>
   <Edit>DocumentLibraryForm</Edit>
   <New>DocumentLibraryForm</New>
 </FormTemplates>
-</file>
-
-<file path=customXml/item4.xml><?xml version="1.0" encoding="utf-8"?>
-<p:properties xmlns:p="http://schemas.microsoft.com/office/2006/metadata/properties" xmlns:xsi="http://www.w3.org/2001/XMLSchema-instance" xmlns:pc="http://schemas.microsoft.com/office/infopath/2007/PartnerControls">
-  <documentManagement/>
-</p:properties>
 </file>
 
 <file path=customXml/item5.xml><?xml version="1.0" encoding="utf-8"?>
@@ -9402,14 +9370,6 @@
 </file>
 
 <file path=customXml/itemProps3.xml><?xml version="1.0" encoding="utf-8"?>
-<ds:datastoreItem xmlns:ds="http://schemas.openxmlformats.org/officeDocument/2006/customXml" ds:itemID="{0B1BE101-71D1-4378-AC26-8A5C8DE8A818}">
-  <ds:schemaRefs>
-    <ds:schemaRef ds:uri="http://schemas.microsoft.com/sharepoint/v3/contenttype/forms"/>
-  </ds:schemaRefs>
-</ds:datastoreItem>
-</file>
-
-<file path=customXml/itemProps4.xml><?xml version="1.0" encoding="utf-8"?>
 <ds:datastoreItem xmlns:ds="http://schemas.openxmlformats.org/officeDocument/2006/customXml" ds:itemID="{0C168289-9C00-4E8C-A044-220459438676}">
   <ds:schemaRefs>
     <ds:schemaRef ds:uri="http://schemas.microsoft.com/office/2006/metadata/properties"/>
@@ -9418,8 +9378,16 @@
 </ds:datastoreItem>
 </file>
 
+<file path=customXml/itemProps4.xml><?xml version="1.0" encoding="utf-8"?>
+<ds:datastoreItem xmlns:ds="http://schemas.openxmlformats.org/officeDocument/2006/customXml" ds:itemID="{0B1BE101-71D1-4378-AC26-8A5C8DE8A818}">
+  <ds:schemaRefs>
+    <ds:schemaRef ds:uri="http://schemas.microsoft.com/sharepoint/v3/contenttype/forms"/>
+  </ds:schemaRefs>
+</ds:datastoreItem>
+</file>
+
 <file path=customXml/itemProps5.xml><?xml version="1.0" encoding="utf-8"?>
-<ds:datastoreItem xmlns:ds="http://schemas.openxmlformats.org/officeDocument/2006/customXml" ds:itemID="{0EEE733A-DA06-4F7D-9D2A-CC15B7F4A19D}">
+<ds:datastoreItem xmlns:ds="http://schemas.openxmlformats.org/officeDocument/2006/customXml" ds:itemID="{061C95C6-54DA-4C6C-BE66-25F48372CA39}">
   <ds:schemaRefs>
     <ds:schemaRef ds:uri="http://schemas.openxmlformats.org/officeDocument/2006/bibliography"/>
   </ds:schemaRefs>

</xml_diff>